<commit_message>
reporte finalizado version 1.0
</commit_message>
<xml_diff>
--- a/ReporteTarea#3_DanielMorales_Judaponce.docx
+++ b/ReporteTarea#3_DanielMorales_Judaponce.docx
@@ -130,6 +130,7 @@
           <w:bookmarkStart w:id="4" w:name="_Toc119187597"/>
           <w:bookmarkStart w:id="5" w:name="_Toc119600968"/>
           <w:bookmarkStart w:id="6" w:name="_Toc119678314"/>
+          <w:bookmarkStart w:id="7" w:name="_Toc119785597"/>
           <w:r>
             <w:rPr>
               <w:rFonts w:cs="Times New Roman"/>
@@ -168,6 +169,7 @@
           <w:bookmarkEnd w:id="4"/>
           <w:bookmarkEnd w:id="5"/>
           <w:bookmarkEnd w:id="6"/>
+          <w:bookmarkEnd w:id="7"/>
         </w:p>
         <w:p>
           <w:pPr>
@@ -183,101 +185,107 @@
             </w:rPr>
             <w:t xml:space="preserve"> </w:t>
           </w:r>
-          <w:bookmarkStart w:id="7" w:name="_Toc119167280"/>
-          <w:bookmarkStart w:id="8" w:name="_Toc119184697"/>
-          <w:bookmarkStart w:id="9" w:name="_Toc119187396"/>
-          <w:bookmarkStart w:id="10" w:name="_Toc119187598"/>
-          <w:bookmarkStart w:id="11" w:name="_Toc119600969"/>
-          <w:bookmarkStart w:id="12" w:name="_Toc119678315"/>
+          <w:bookmarkStart w:id="8" w:name="_Toc119167280"/>
+          <w:bookmarkStart w:id="9" w:name="_Toc119184697"/>
+          <w:bookmarkStart w:id="10" w:name="_Toc119187396"/>
+          <w:bookmarkStart w:id="11" w:name="_Toc119187598"/>
+          <w:bookmarkStart w:id="12" w:name="_Toc119600969"/>
+          <w:bookmarkStart w:id="13" w:name="_Toc119678315"/>
+          <w:bookmarkStart w:id="14" w:name="_Toc119785598"/>
           <w:r>
             <w:rPr>
               <w:rFonts w:cs="Times New Roman"/>
             </w:rPr>
             <w:t>UNITEC</w:t>
           </w:r>
-          <w:bookmarkEnd w:id="7"/>
           <w:bookmarkEnd w:id="8"/>
           <w:bookmarkEnd w:id="9"/>
           <w:bookmarkEnd w:id="10"/>
           <w:bookmarkEnd w:id="11"/>
           <w:bookmarkEnd w:id="12"/>
-        </w:p>
-        <w:p>
-          <w:pPr>
-            <w:pStyle w:val="N1-P2"/>
-            <w:rPr>
-              <w:rFonts w:cs="Times New Roman"/>
-            </w:rPr>
-          </w:pPr>
-          <w:bookmarkStart w:id="13" w:name="_Toc119167281"/>
-          <w:bookmarkStart w:id="14" w:name="_Toc119184698"/>
-          <w:bookmarkStart w:id="15" w:name="_Toc119187397"/>
-          <w:bookmarkStart w:id="16" w:name="_Toc119187599"/>
-          <w:bookmarkStart w:id="17" w:name="_Toc119600970"/>
-          <w:bookmarkStart w:id="18" w:name="_Toc119678316"/>
-          <w:r>
-            <w:rPr>
-              <w:rFonts w:cs="Times New Roman"/>
-            </w:rPr>
-            <w:t xml:space="preserve">ASIGNATURA: </w:t>
-          </w:r>
-          <w:r>
-            <w:rPr>
-              <w:rFonts w:cs="Times New Roman"/>
-            </w:rPr>
-            <w:t>SISTEMAS INTELIGENTES</w:t>
-          </w:r>
           <w:bookmarkEnd w:id="13"/>
           <w:bookmarkEnd w:id="14"/>
+        </w:p>
+        <w:p>
+          <w:pPr>
+            <w:pStyle w:val="N1-P2"/>
+            <w:rPr>
+              <w:rFonts w:cs="Times New Roman"/>
+            </w:rPr>
+          </w:pPr>
+          <w:bookmarkStart w:id="15" w:name="_Toc119167281"/>
+          <w:bookmarkStart w:id="16" w:name="_Toc119184698"/>
+          <w:bookmarkStart w:id="17" w:name="_Toc119187397"/>
+          <w:bookmarkStart w:id="18" w:name="_Toc119187599"/>
+          <w:bookmarkStart w:id="19" w:name="_Toc119600970"/>
+          <w:bookmarkStart w:id="20" w:name="_Toc119678316"/>
+          <w:bookmarkStart w:id="21" w:name="_Toc119785599"/>
+          <w:r>
+            <w:rPr>
+              <w:rFonts w:cs="Times New Roman"/>
+            </w:rPr>
+            <w:t xml:space="preserve">ASIGNATURA: </w:t>
+          </w:r>
+          <w:r>
+            <w:rPr>
+              <w:rFonts w:cs="Times New Roman"/>
+            </w:rPr>
+            <w:t>SISTEMAS INTELIGENTES</w:t>
+          </w:r>
           <w:bookmarkEnd w:id="15"/>
           <w:bookmarkEnd w:id="16"/>
           <w:bookmarkEnd w:id="17"/>
           <w:bookmarkEnd w:id="18"/>
-          <w:r>
-            <w:rPr>
-              <w:rFonts w:cs="Times New Roman"/>
-            </w:rPr>
-            <w:t xml:space="preserve"> </w:t>
-          </w:r>
-        </w:p>
-        <w:p>
-          <w:pPr>
-            <w:pStyle w:val="N1-P2"/>
-            <w:rPr>
-              <w:rFonts w:cs="Times New Roman"/>
-            </w:rPr>
-          </w:pPr>
-          <w:bookmarkStart w:id="19" w:name="_Toc119167282"/>
-          <w:bookmarkStart w:id="20" w:name="_Toc119184699"/>
-          <w:bookmarkStart w:id="21" w:name="_Toc119187398"/>
-          <w:bookmarkStart w:id="22" w:name="_Toc119187600"/>
-          <w:bookmarkStart w:id="23" w:name="_Toc119600971"/>
-          <w:bookmarkStart w:id="24" w:name="_Toc119678317"/>
-          <w:r>
-            <w:rPr>
-              <w:rFonts w:cs="Times New Roman"/>
-            </w:rPr>
-            <w:t>SECCIÓN:</w:t>
-          </w:r>
-          <w:r>
-            <w:rPr>
-              <w:rFonts w:cs="Times New Roman"/>
-              <w:spacing w:val="-4"/>
-            </w:rPr>
-            <w:t xml:space="preserve"> </w:t>
-          </w:r>
-          <w:r>
-            <w:rPr>
-              <w:rFonts w:cs="Times New Roman"/>
-            </w:rPr>
-            <w:t>1296</w:t>
-          </w:r>
           <w:bookmarkEnd w:id="19"/>
           <w:bookmarkEnd w:id="20"/>
           <w:bookmarkEnd w:id="21"/>
+          <w:r>
+            <w:rPr>
+              <w:rFonts w:cs="Times New Roman"/>
+            </w:rPr>
+            <w:t xml:space="preserve"> </w:t>
+          </w:r>
+        </w:p>
+        <w:p>
+          <w:pPr>
+            <w:pStyle w:val="N1-P2"/>
+            <w:rPr>
+              <w:rFonts w:cs="Times New Roman"/>
+            </w:rPr>
+          </w:pPr>
+          <w:bookmarkStart w:id="22" w:name="_Toc119167282"/>
+          <w:bookmarkStart w:id="23" w:name="_Toc119184699"/>
+          <w:bookmarkStart w:id="24" w:name="_Toc119187398"/>
+          <w:bookmarkStart w:id="25" w:name="_Toc119187600"/>
+          <w:bookmarkStart w:id="26" w:name="_Toc119600971"/>
+          <w:bookmarkStart w:id="27" w:name="_Toc119678317"/>
+          <w:bookmarkStart w:id="28" w:name="_Toc119785600"/>
+          <w:r>
+            <w:rPr>
+              <w:rFonts w:cs="Times New Roman"/>
+            </w:rPr>
+            <w:t>SECCIÓN:</w:t>
+          </w:r>
+          <w:r>
+            <w:rPr>
+              <w:rFonts w:cs="Times New Roman"/>
+              <w:spacing w:val="-4"/>
+            </w:rPr>
+            <w:t xml:space="preserve"> </w:t>
+          </w:r>
+          <w:r>
+            <w:rPr>
+              <w:rFonts w:cs="Times New Roman"/>
+            </w:rPr>
+            <w:t>1296</w:t>
+          </w:r>
           <w:bookmarkEnd w:id="22"/>
           <w:bookmarkEnd w:id="23"/>
           <w:bookmarkEnd w:id="24"/>
+          <w:bookmarkEnd w:id="25"/>
+          <w:bookmarkEnd w:id="26"/>
+          <w:bookmarkEnd w:id="27"/>
+          <w:bookmarkEnd w:id="28"/>
         </w:p>
         <w:p>
           <w:pPr>
@@ -289,12 +297,13 @@
               <w:szCs w:val="32"/>
             </w:rPr>
           </w:pPr>
-          <w:bookmarkStart w:id="25" w:name="_Toc119167283"/>
-          <w:bookmarkStart w:id="26" w:name="_Toc119184700"/>
-          <w:bookmarkStart w:id="27" w:name="_Toc119187399"/>
-          <w:bookmarkStart w:id="28" w:name="_Toc119187601"/>
-          <w:bookmarkStart w:id="29" w:name="_Toc119600972"/>
-          <w:bookmarkStart w:id="30" w:name="_Toc119678318"/>
+          <w:bookmarkStart w:id="29" w:name="_Toc119167283"/>
+          <w:bookmarkStart w:id="30" w:name="_Toc119184700"/>
+          <w:bookmarkStart w:id="31" w:name="_Toc119187399"/>
+          <w:bookmarkStart w:id="32" w:name="_Toc119187601"/>
+          <w:bookmarkStart w:id="33" w:name="_Toc119600972"/>
+          <w:bookmarkStart w:id="34" w:name="_Toc119678318"/>
+          <w:bookmarkStart w:id="35" w:name="_Toc119785601"/>
           <w:r>
             <w:rPr>
               <w:rFonts w:cs="Times New Roman"/>
@@ -331,10 +340,10 @@
             </w:rPr>
             <w:t xml:space="preserve"> – </w:t>
           </w:r>
-          <w:bookmarkEnd w:id="25"/>
-          <w:bookmarkEnd w:id="26"/>
-          <w:bookmarkEnd w:id="27"/>
-          <w:bookmarkEnd w:id="28"/>
+          <w:bookmarkEnd w:id="29"/>
+          <w:bookmarkEnd w:id="30"/>
+          <w:bookmarkEnd w:id="31"/>
+          <w:bookmarkEnd w:id="32"/>
           <w:r>
             <w:rPr>
               <w:rFonts w:cs="Times New Roman"/>
@@ -344,129 +353,71 @@
             </w:rPr>
             <w:t>Arboles y Bosques</w:t>
           </w:r>
-          <w:bookmarkEnd w:id="29"/>
-          <w:bookmarkEnd w:id="30"/>
-        </w:p>
-        <w:p>
-          <w:pPr>
-            <w:pStyle w:val="N1-P2"/>
-            <w:rPr>
-              <w:rFonts w:cs="Times New Roman"/>
-            </w:rPr>
-          </w:pPr>
-          <w:bookmarkStart w:id="31" w:name="_Toc119167284"/>
-          <w:bookmarkStart w:id="32" w:name="_Toc119184701"/>
-          <w:bookmarkStart w:id="33" w:name="_Toc119187400"/>
-          <w:bookmarkStart w:id="34" w:name="_Toc119187602"/>
-          <w:bookmarkStart w:id="35" w:name="_Toc119600973"/>
-          <w:bookmarkStart w:id="36" w:name="_Toc119678319"/>
-          <w:r>
-            <w:rPr>
-              <w:rFonts w:cs="Times New Roman"/>
-            </w:rPr>
-            <w:t>PRESENTADO</w:t>
-          </w:r>
-          <w:r>
-            <w:rPr>
-              <w:rFonts w:cs="Times New Roman"/>
-              <w:spacing w:val="-3"/>
-            </w:rPr>
-            <w:t xml:space="preserve"> </w:t>
-          </w:r>
-          <w:r>
-            <w:rPr>
-              <w:rFonts w:cs="Times New Roman"/>
-            </w:rPr>
-            <w:t>POR:</w:t>
-          </w:r>
-          <w:bookmarkEnd w:id="31"/>
-          <w:bookmarkEnd w:id="32"/>
           <w:bookmarkEnd w:id="33"/>
           <w:bookmarkEnd w:id="34"/>
           <w:bookmarkEnd w:id="35"/>
+        </w:p>
+        <w:p>
+          <w:pPr>
+            <w:pStyle w:val="N1-P2"/>
+            <w:rPr>
+              <w:rFonts w:cs="Times New Roman"/>
+            </w:rPr>
+          </w:pPr>
+          <w:bookmarkStart w:id="36" w:name="_Toc119167284"/>
+          <w:bookmarkStart w:id="37" w:name="_Toc119184701"/>
+          <w:bookmarkStart w:id="38" w:name="_Toc119187400"/>
+          <w:bookmarkStart w:id="39" w:name="_Toc119187602"/>
+          <w:bookmarkStart w:id="40" w:name="_Toc119600973"/>
+          <w:bookmarkStart w:id="41" w:name="_Toc119678319"/>
+          <w:bookmarkStart w:id="42" w:name="_Toc119785602"/>
+          <w:r>
+            <w:rPr>
+              <w:rFonts w:cs="Times New Roman"/>
+            </w:rPr>
+            <w:t>PRESENTADO</w:t>
+          </w:r>
+          <w:r>
+            <w:rPr>
+              <w:rFonts w:cs="Times New Roman"/>
+              <w:spacing w:val="-3"/>
+            </w:rPr>
+            <w:t xml:space="preserve"> </w:t>
+          </w:r>
+          <w:r>
+            <w:rPr>
+              <w:rFonts w:cs="Times New Roman"/>
+            </w:rPr>
+            <w:t>POR:</w:t>
+          </w:r>
           <w:bookmarkEnd w:id="36"/>
-        </w:p>
-        <w:p>
-          <w:pPr>
-            <w:pStyle w:val="N1-P2"/>
-            <w:ind w:firstLine="708"/>
-            <w:rPr>
-              <w:rFonts w:cs="Times New Roman"/>
-            </w:rPr>
-          </w:pPr>
-          <w:bookmarkStart w:id="37" w:name="_Toc119167285"/>
-          <w:bookmarkStart w:id="38" w:name="_Toc119184702"/>
-          <w:bookmarkStart w:id="39" w:name="_Toc119187401"/>
-          <w:bookmarkStart w:id="40" w:name="_Toc119187603"/>
-          <w:bookmarkStart w:id="41" w:name="_Toc119600974"/>
-          <w:bookmarkStart w:id="42" w:name="_Toc119678320"/>
-          <w:r>
-            <w:rPr>
-              <w:rFonts w:cs="Times New Roman"/>
-            </w:rPr>
-            <w:t>DANIEL AUGUSTO MORALES ALVARADO</w:t>
-          </w:r>
-          <w:r>
-            <w:rPr>
-              <w:rFonts w:cs="Times New Roman"/>
-              <w:spacing w:val="-67"/>
-            </w:rPr>
-            <w:t xml:space="preserve"> </w:t>
-          </w:r>
-          <w:r>
-            <w:rPr>
-              <w:rFonts w:cs="Times New Roman"/>
-              <w:spacing w:val="-67"/>
-            </w:rPr>
-            <w:tab/>
-          </w:r>
-          <w:r>
-            <w:rPr>
-              <w:rFonts w:cs="Times New Roman"/>
-            </w:rPr>
-            <w:t>CTA:</w:t>
-          </w:r>
-          <w:r>
-            <w:rPr>
-              <w:rFonts w:cs="Times New Roman"/>
-              <w:spacing w:val="-1"/>
-            </w:rPr>
-            <w:t xml:space="preserve"> </w:t>
-          </w:r>
           <w:bookmarkEnd w:id="37"/>
           <w:bookmarkEnd w:id="38"/>
           <w:bookmarkEnd w:id="39"/>
           <w:bookmarkEnd w:id="40"/>
-          <w:r>
-            <w:rPr>
-              <w:rFonts w:cs="Times New Roman"/>
-            </w:rPr>
-            <w:t>11941247</w:t>
-          </w:r>
           <w:bookmarkEnd w:id="41"/>
           <w:bookmarkEnd w:id="42"/>
         </w:p>
-        <w:p/>
         <w:p>
           <w:pPr>
             <w:pStyle w:val="N1-P2"/>
-            <w:ind w:left="708" w:firstLine="708"/>
-            <w:jc w:val="left"/>
+            <w:ind w:firstLine="708"/>
             <w:rPr>
               <w:rFonts w:cs="Times New Roman"/>
             </w:rPr>
           </w:pPr>
-          <w:bookmarkStart w:id="43" w:name="_Toc119167286"/>
-          <w:bookmarkStart w:id="44" w:name="_Toc119184703"/>
-          <w:bookmarkStart w:id="45" w:name="_Toc119187402"/>
-          <w:bookmarkStart w:id="46" w:name="_Toc119187604"/>
-          <w:bookmarkStart w:id="47" w:name="_Toc119600975"/>
-          <w:bookmarkStart w:id="48" w:name="_Toc119678321"/>
+          <w:bookmarkStart w:id="43" w:name="_Toc119167285"/>
+          <w:bookmarkStart w:id="44" w:name="_Toc119184702"/>
+          <w:bookmarkStart w:id="45" w:name="_Toc119187401"/>
+          <w:bookmarkStart w:id="46" w:name="_Toc119187603"/>
+          <w:bookmarkStart w:id="47" w:name="_Toc119600974"/>
+          <w:bookmarkStart w:id="48" w:name="_Toc119678320"/>
+          <w:bookmarkStart w:id="49" w:name="_Toc119785603"/>
           <w:r>
             <w:rPr>
               <w:rFonts w:cs="Times New Roman"/>
             </w:rPr>
-            <w:t>JUDÁ AARON PONCE VILLALTA</w:t>
+            <w:t>DANIEL AUGUSTO MORALES ALVARADO</w:t>
           </w:r>
           <w:r>
             <w:rPr>
@@ -480,21 +431,6 @@
               <w:rFonts w:cs="Times New Roman"/>
               <w:spacing w:val="-67"/>
             </w:rPr>
-            <w:t xml:space="preserve">   </w:t>
-          </w:r>
-          <w:r>
-            <w:rPr>
-              <w:rFonts w:cs="Times New Roman"/>
-              <w:spacing w:val="-67"/>
-            </w:rPr>
-            <w:tab/>
-            <w:t xml:space="preserve"> </w:t>
-          </w:r>
-          <w:r>
-            <w:rPr>
-              <w:rFonts w:cs="Times New Roman"/>
-              <w:spacing w:val="-67"/>
-            </w:rPr>
             <w:tab/>
           </w:r>
           <w:r>
@@ -509,199 +445,283 @@
               <w:spacing w:val="-1"/>
             </w:rPr>
             <w:t xml:space="preserve"> </w:t>
-          </w:r>
-          <w:r>
-            <w:rPr>
-              <w:rFonts w:cs="Times New Roman"/>
-            </w:rPr>
-            <w:t>11841248</w:t>
           </w:r>
           <w:bookmarkEnd w:id="43"/>
           <w:bookmarkEnd w:id="44"/>
           <w:bookmarkEnd w:id="45"/>
           <w:bookmarkEnd w:id="46"/>
+          <w:r>
+            <w:rPr>
+              <w:rFonts w:cs="Times New Roman"/>
+            </w:rPr>
+            <w:t>11941247</w:t>
+          </w:r>
           <w:bookmarkEnd w:id="47"/>
           <w:bookmarkEnd w:id="48"/>
-        </w:p>
-        <w:p>
-          <w:r>
+          <w:bookmarkEnd w:id="49"/>
+        </w:p>
+        <w:p/>
+        <w:p>
+          <w:pPr>
+            <w:pStyle w:val="N1-P2"/>
+            <w:ind w:left="708" w:firstLine="708"/>
+            <w:jc w:val="left"/>
+            <w:rPr>
+              <w:rFonts w:cs="Times New Roman"/>
+            </w:rPr>
+          </w:pPr>
+          <w:bookmarkStart w:id="50" w:name="_Toc119167286"/>
+          <w:bookmarkStart w:id="51" w:name="_Toc119184703"/>
+          <w:bookmarkStart w:id="52" w:name="_Toc119187402"/>
+          <w:bookmarkStart w:id="53" w:name="_Toc119187604"/>
+          <w:bookmarkStart w:id="54" w:name="_Toc119600975"/>
+          <w:bookmarkStart w:id="55" w:name="_Toc119678321"/>
+          <w:bookmarkStart w:id="56" w:name="_Toc119785604"/>
+          <w:r>
+            <w:rPr>
+              <w:rFonts w:cs="Times New Roman"/>
+            </w:rPr>
+            <w:t>JUDÁ AARON PONCE VILLALTA</w:t>
+          </w:r>
+          <w:r>
+            <w:rPr>
+              <w:rFonts w:cs="Times New Roman"/>
+              <w:spacing w:val="-67"/>
+            </w:rPr>
+            <w:t xml:space="preserve"> </w:t>
+          </w:r>
+          <w:r>
+            <w:rPr>
+              <w:rFonts w:cs="Times New Roman"/>
+              <w:spacing w:val="-67"/>
+            </w:rPr>
+            <w:t xml:space="preserve">   </w:t>
+          </w:r>
+          <w:r>
+            <w:rPr>
+              <w:rFonts w:cs="Times New Roman"/>
+              <w:spacing w:val="-67"/>
+            </w:rPr>
             <w:tab/>
-          </w:r>
-          <w:r>
+            <w:t xml:space="preserve"> </w:t>
+          </w:r>
+          <w:r>
+            <w:rPr>
+              <w:rFonts w:cs="Times New Roman"/>
+              <w:spacing w:val="-67"/>
+            </w:rPr>
             <w:tab/>
           </w:r>
-        </w:p>
-        <w:p>
-          <w:pPr>
-            <w:pStyle w:val="BodyText"/>
-            <w:spacing w:before="4"/>
-            <w:rPr>
-              <w:b/>
-              <w:sz w:val="44"/>
-            </w:rPr>
-          </w:pPr>
-        </w:p>
-        <w:p>
-          <w:pPr>
-            <w:pStyle w:val="N1-P2"/>
+          <w:r>
             <w:rPr>
               <w:rFonts w:cs="Times New Roman"/>
             </w:rPr>
-          </w:pPr>
-          <w:bookmarkStart w:id="49" w:name="_Toc119167287"/>
-          <w:bookmarkStart w:id="50" w:name="_Toc119184704"/>
-          <w:bookmarkStart w:id="51" w:name="_Toc119187403"/>
-          <w:bookmarkStart w:id="52" w:name="_Toc119187605"/>
-          <w:bookmarkStart w:id="53" w:name="_Toc119600976"/>
-          <w:bookmarkStart w:id="54" w:name="_Toc119678322"/>
+            <w:t>CTA:</w:t>
+          </w:r>
           <w:r>
             <w:rPr>
               <w:rFonts w:cs="Times New Roman"/>
-            </w:rPr>
-            <w:t>CATEDRÁTICO:</w:t>
+              <w:spacing w:val="-1"/>
+            </w:rPr>
+            <w:t xml:space="preserve"> </w:t>
           </w:r>
           <w:r>
             <w:rPr>
               <w:rFonts w:cs="Times New Roman"/>
-              <w:spacing w:val="-3"/>
-            </w:rPr>
-            <w:t xml:space="preserve"> </w:t>
-          </w:r>
-          <w:r>
-            <w:rPr>
-              <w:rFonts w:cs="Times New Roman"/>
-            </w:rPr>
-            <w:t xml:space="preserve">Dr. KENNY </w:t>
-          </w:r>
-          <w:r>
-            <w:rPr>
-              <w:rFonts w:cs="Times New Roman"/>
-            </w:rPr>
-            <w:t xml:space="preserve">M. </w:t>
-          </w:r>
-          <w:r>
-            <w:rPr>
-              <w:rFonts w:cs="Times New Roman"/>
-            </w:rPr>
-            <w:t>DÁVILA</w:t>
-          </w:r>
-          <w:bookmarkEnd w:id="49"/>
+            </w:rPr>
+            <w:t>11841248</w:t>
+          </w:r>
           <w:bookmarkEnd w:id="50"/>
           <w:bookmarkEnd w:id="51"/>
           <w:bookmarkEnd w:id="52"/>
           <w:bookmarkEnd w:id="53"/>
           <w:bookmarkEnd w:id="54"/>
-        </w:p>
-        <w:p>
-          <w:pPr>
-            <w:rPr>
-              <w:rFonts w:ascii="Times New Roman" w:hAnsi="Times New Roman" w:cs="Times New Roman"/>
-            </w:rPr>
-          </w:pPr>
-        </w:p>
-        <w:p>
-          <w:pPr>
-            <w:rPr>
-              <w:rFonts w:ascii="Times New Roman" w:hAnsi="Times New Roman" w:cs="Times New Roman"/>
-            </w:rPr>
-          </w:pPr>
-        </w:p>
-        <w:p>
-          <w:pPr>
-            <w:rPr>
-              <w:rFonts w:ascii="Times New Roman" w:hAnsi="Times New Roman" w:cs="Times New Roman"/>
-            </w:rPr>
-          </w:pPr>
-        </w:p>
-        <w:p>
-          <w:pPr>
-            <w:pStyle w:val="N1-P2"/>
-            <w:rPr>
-              <w:rFonts w:cs="Times New Roman"/>
-            </w:rPr>
-          </w:pPr>
-          <w:bookmarkStart w:id="55" w:name="_Toc119167288"/>
-          <w:bookmarkStart w:id="56" w:name="_Toc119184705"/>
-          <w:bookmarkStart w:id="57" w:name="_Toc119187404"/>
-          <w:bookmarkStart w:id="58" w:name="_Toc119187606"/>
-          <w:bookmarkStart w:id="59" w:name="_Toc119600977"/>
-          <w:bookmarkStart w:id="60" w:name="_Toc119678323"/>
-          <w:r>
-            <w:rPr>
-              <w:rFonts w:cs="Times New Roman"/>
-            </w:rPr>
-            <w:t>CAMPUS</w:t>
-          </w:r>
-          <w:r>
-            <w:rPr>
-              <w:rFonts w:cs="Times New Roman"/>
-              <w:spacing w:val="-4"/>
-            </w:rPr>
-            <w:t xml:space="preserve"> </w:t>
-          </w:r>
-          <w:r>
-            <w:rPr>
-              <w:rFonts w:cs="Times New Roman"/>
-            </w:rPr>
-            <w:t>TEGUCIGALPA</w:t>
-          </w:r>
-          <w:r>
-            <w:rPr>
-              <w:rFonts w:cs="Times New Roman"/>
-            </w:rPr>
-            <w:tab/>
-            <w:t xml:space="preserve">                            </w:t>
-          </w:r>
-          <w:r>
-            <w:rPr>
-              <w:rFonts w:cs="Times New Roman"/>
-            </w:rPr>
-            <w:t>20</w:t>
-          </w:r>
-          <w:r>
-            <w:rPr>
-              <w:rFonts w:cs="Times New Roman"/>
-            </w:rPr>
-            <w:t xml:space="preserve"> DE</w:t>
-          </w:r>
-          <w:r>
-            <w:rPr>
-              <w:rFonts w:cs="Times New Roman"/>
-              <w:spacing w:val="-1"/>
-            </w:rPr>
-            <w:t xml:space="preserve"> </w:t>
-          </w:r>
-          <w:r>
-            <w:rPr>
-              <w:rFonts w:cs="Times New Roman"/>
-            </w:rPr>
-            <w:t>NOVIEMBRE</w:t>
-          </w:r>
-          <w:r>
-            <w:rPr>
-              <w:rFonts w:cs="Times New Roman"/>
-              <w:spacing w:val="-2"/>
-            </w:rPr>
-            <w:t xml:space="preserve"> </w:t>
-          </w:r>
-          <w:r>
-            <w:rPr>
-              <w:rFonts w:cs="Times New Roman"/>
-            </w:rPr>
-            <w:t xml:space="preserve">DE </w:t>
-          </w:r>
-          <w:r>
-            <w:rPr>
-              <w:rFonts w:cs="Times New Roman"/>
-            </w:rPr>
-            <w:t>2022</w:t>
-          </w:r>
           <w:bookmarkEnd w:id="55"/>
           <w:bookmarkEnd w:id="56"/>
+        </w:p>
+        <w:p>
+          <w:r>
+            <w:tab/>
+          </w:r>
+          <w:r>
+            <w:tab/>
+          </w:r>
+        </w:p>
+        <w:p>
+          <w:pPr>
+            <w:pStyle w:val="BodyText"/>
+            <w:spacing w:before="4"/>
+            <w:rPr>
+              <w:b/>
+              <w:sz w:val="44"/>
+            </w:rPr>
+          </w:pPr>
+        </w:p>
+        <w:p>
+          <w:pPr>
+            <w:pStyle w:val="N1-P2"/>
+            <w:rPr>
+              <w:rFonts w:cs="Times New Roman"/>
+            </w:rPr>
+          </w:pPr>
+          <w:bookmarkStart w:id="57" w:name="_Toc119167287"/>
+          <w:bookmarkStart w:id="58" w:name="_Toc119184704"/>
+          <w:bookmarkStart w:id="59" w:name="_Toc119187403"/>
+          <w:bookmarkStart w:id="60" w:name="_Toc119187605"/>
+          <w:bookmarkStart w:id="61" w:name="_Toc119600976"/>
+          <w:bookmarkStart w:id="62" w:name="_Toc119678322"/>
+          <w:bookmarkStart w:id="63" w:name="_Toc119785605"/>
+          <w:r>
+            <w:rPr>
+              <w:rFonts w:cs="Times New Roman"/>
+            </w:rPr>
+            <w:t>CATEDRÁTICO:</w:t>
+          </w:r>
+          <w:r>
+            <w:rPr>
+              <w:rFonts w:cs="Times New Roman"/>
+              <w:spacing w:val="-3"/>
+            </w:rPr>
+            <w:t xml:space="preserve"> </w:t>
+          </w:r>
+          <w:r>
+            <w:rPr>
+              <w:rFonts w:cs="Times New Roman"/>
+            </w:rPr>
+            <w:t xml:space="preserve">Dr. KENNY </w:t>
+          </w:r>
+          <w:r>
+            <w:rPr>
+              <w:rFonts w:cs="Times New Roman"/>
+            </w:rPr>
+            <w:t xml:space="preserve">M. </w:t>
+          </w:r>
+          <w:r>
+            <w:rPr>
+              <w:rFonts w:cs="Times New Roman"/>
+            </w:rPr>
+            <w:t>DÁVILA</w:t>
+          </w:r>
           <w:bookmarkEnd w:id="57"/>
           <w:bookmarkEnd w:id="58"/>
           <w:bookmarkEnd w:id="59"/>
           <w:bookmarkEnd w:id="60"/>
+          <w:bookmarkEnd w:id="61"/>
+          <w:bookmarkEnd w:id="62"/>
+          <w:bookmarkEnd w:id="63"/>
+        </w:p>
+        <w:p>
+          <w:pPr>
+            <w:rPr>
+              <w:rFonts w:ascii="Times New Roman" w:hAnsi="Times New Roman" w:cs="Times New Roman"/>
+            </w:rPr>
+          </w:pPr>
+        </w:p>
+        <w:p>
+          <w:pPr>
+            <w:rPr>
+              <w:rFonts w:ascii="Times New Roman" w:hAnsi="Times New Roman" w:cs="Times New Roman"/>
+            </w:rPr>
+          </w:pPr>
+        </w:p>
+        <w:p>
+          <w:pPr>
+            <w:rPr>
+              <w:rFonts w:ascii="Times New Roman" w:hAnsi="Times New Roman" w:cs="Times New Roman"/>
+            </w:rPr>
+          </w:pPr>
+        </w:p>
+        <w:p>
+          <w:pPr>
+            <w:pStyle w:val="N1-P2"/>
+            <w:rPr>
+              <w:rFonts w:cs="Times New Roman"/>
+            </w:rPr>
+          </w:pPr>
+          <w:bookmarkStart w:id="64" w:name="_Toc119167288"/>
+          <w:bookmarkStart w:id="65" w:name="_Toc119184705"/>
+          <w:bookmarkStart w:id="66" w:name="_Toc119187404"/>
+          <w:bookmarkStart w:id="67" w:name="_Toc119187606"/>
+          <w:bookmarkStart w:id="68" w:name="_Toc119600977"/>
+          <w:bookmarkStart w:id="69" w:name="_Toc119678323"/>
+          <w:bookmarkStart w:id="70" w:name="_Toc119785606"/>
+          <w:r>
+            <w:rPr>
+              <w:rFonts w:cs="Times New Roman"/>
+            </w:rPr>
+            <w:t>CAMPUS</w:t>
+          </w:r>
+          <w:r>
+            <w:rPr>
+              <w:rFonts w:cs="Times New Roman"/>
+              <w:spacing w:val="-4"/>
+            </w:rPr>
+            <w:t xml:space="preserve"> </w:t>
+          </w:r>
+          <w:r>
+            <w:rPr>
+              <w:rFonts w:cs="Times New Roman"/>
+            </w:rPr>
+            <w:t>TEGUCIGALPA</w:t>
+          </w:r>
+          <w:r>
+            <w:rPr>
+              <w:rFonts w:cs="Times New Roman"/>
+            </w:rPr>
+            <w:tab/>
+            <w:t xml:space="preserve">                            </w:t>
+          </w:r>
+          <w:r>
+            <w:rPr>
+              <w:rFonts w:cs="Times New Roman"/>
+            </w:rPr>
+            <w:t>20</w:t>
+          </w:r>
+          <w:r>
+            <w:rPr>
+              <w:rFonts w:cs="Times New Roman"/>
+            </w:rPr>
+            <w:t xml:space="preserve"> DE</w:t>
+          </w:r>
+          <w:r>
+            <w:rPr>
+              <w:rFonts w:cs="Times New Roman"/>
+              <w:spacing w:val="-1"/>
+            </w:rPr>
+            <w:t xml:space="preserve"> </w:t>
+          </w:r>
+          <w:r>
+            <w:rPr>
+              <w:rFonts w:cs="Times New Roman"/>
+            </w:rPr>
+            <w:t>NOVIEMBRE</w:t>
+          </w:r>
+          <w:r>
+            <w:rPr>
+              <w:rFonts w:cs="Times New Roman"/>
+              <w:spacing w:val="-2"/>
+            </w:rPr>
+            <w:t xml:space="preserve"> </w:t>
+          </w:r>
+          <w:r>
+            <w:rPr>
+              <w:rFonts w:cs="Times New Roman"/>
+            </w:rPr>
+            <w:t xml:space="preserve">DE </w:t>
+          </w:r>
+          <w:r>
+            <w:rPr>
+              <w:rFonts w:cs="Times New Roman"/>
+            </w:rPr>
+            <w:t>2022</w:t>
+          </w:r>
+          <w:bookmarkEnd w:id="64"/>
+          <w:bookmarkEnd w:id="65"/>
+          <w:bookmarkEnd w:id="66"/>
+          <w:bookmarkEnd w:id="67"/>
+          <w:bookmarkEnd w:id="68"/>
+          <w:bookmarkEnd w:id="69"/>
+          <w:bookmarkEnd w:id="70"/>
         </w:p>
         <w:p>
           <w:r>
@@ -734,9 +754,24 @@
             <w:p>
               <w:pPr>
                 <w:pStyle w:val="TOCHeading"/>
+                <w:rPr>
+                  <w:rFonts w:ascii="Times New Roman" w:hAnsi="Times New Roman" w:cs="Times New Roman"/>
+                  <w:color w:val="auto"/>
+                </w:rPr>
               </w:pPr>
               <w:r>
-                <w:t>índice</w:t>
+                <w:rPr>
+                  <w:rFonts w:ascii="Times New Roman" w:hAnsi="Times New Roman" w:cs="Times New Roman"/>
+                  <w:color w:val="auto"/>
+                </w:rPr>
+                <w:t>Í</w:t>
+              </w:r>
+              <w:r>
+                <w:rPr>
+                  <w:rFonts w:ascii="Times New Roman" w:hAnsi="Times New Roman" w:cs="Times New Roman"/>
+                  <w:color w:val="auto"/>
+                </w:rPr>
+                <w:t>ndice</w:t>
               </w:r>
             </w:p>
             <w:p>
@@ -746,30 +781,41 @@
                   <w:tab w:val="right" w:leader="dot" w:pos="9620"/>
                 </w:tabs>
                 <w:rPr>
-                  <w:rFonts w:eastAsiaTheme="minorEastAsia"/>
+                  <w:rFonts w:ascii="Times New Roman" w:eastAsiaTheme="minorEastAsia" w:hAnsi="Times New Roman" w:cs="Times New Roman"/>
                   <w:noProof/>
                   <w:lang w:val="en-US"/>
                 </w:rPr>
               </w:pPr>
               <w:r>
+                <w:rPr>
+                  <w:rFonts w:ascii="Times New Roman" w:hAnsi="Times New Roman" w:cs="Times New Roman"/>
+                </w:rPr>
                 <w:fldChar w:fldCharType="begin"/>
               </w:r>
               <w:r>
+                <w:rPr>
+                  <w:rFonts w:ascii="Times New Roman" w:hAnsi="Times New Roman" w:cs="Times New Roman"/>
+                </w:rPr>
                 <w:instrText xml:space="preserve"> TOC \o "1-3" \h \z \u </w:instrText>
               </w:r>
               <w:r>
+                <w:rPr>
+                  <w:rFonts w:ascii="Times New Roman" w:hAnsi="Times New Roman" w:cs="Times New Roman"/>
+                </w:rPr>
                 <w:fldChar w:fldCharType="separate"/>
               </w:r>
-              <w:hyperlink w:anchor="_Toc119678324" w:history="1">
+              <w:hyperlink w:anchor="_Toc119785607" w:history="1">
                 <w:r>
                   <w:rPr>
                     <w:rStyle w:val="Hyperlink"/>
+                    <w:rFonts w:ascii="Times New Roman" w:hAnsi="Times New Roman" w:cs="Times New Roman"/>
                     <w:noProof/>
                   </w:rPr>
                   <w:t>Introducción</w:t>
                 </w:r>
                 <w:r>
                   <w:rPr>
+                    <w:rFonts w:ascii="Times New Roman" w:hAnsi="Times New Roman" w:cs="Times New Roman"/>
                     <w:noProof/>
                     <w:webHidden/>
                   </w:rPr>
@@ -777,6 +823,7 @@
                 </w:r>
                 <w:r>
                   <w:rPr>
+                    <w:rFonts w:ascii="Times New Roman" w:hAnsi="Times New Roman" w:cs="Times New Roman"/>
                     <w:noProof/>
                     <w:webHidden/>
                   </w:rPr>
@@ -784,19 +831,22 @@
                 </w:r>
                 <w:r>
                   <w:rPr>
-                    <w:noProof/>
-                    <w:webHidden/>
-                  </w:rPr>
-                  <w:instrText xml:space="preserve"> PAGEREF _Toc119678324 \h </w:instrText>
-                </w:r>
-                <w:r>
-                  <w:rPr>
-                    <w:noProof/>
-                    <w:webHidden/>
-                  </w:rPr>
-                </w:r>
-                <w:r>
-                  <w:rPr>
+                    <w:rFonts w:ascii="Times New Roman" w:hAnsi="Times New Roman" w:cs="Times New Roman"/>
+                    <w:noProof/>
+                    <w:webHidden/>
+                  </w:rPr>
+                  <w:instrText xml:space="preserve"> PAGEREF _Toc119785607 \h </w:instrText>
+                </w:r>
+                <w:r>
+                  <w:rPr>
+                    <w:rFonts w:ascii="Times New Roman" w:hAnsi="Times New Roman" w:cs="Times New Roman"/>
+                    <w:noProof/>
+                    <w:webHidden/>
+                  </w:rPr>
+                </w:r>
+                <w:r>
+                  <w:rPr>
+                    <w:rFonts w:ascii="Times New Roman" w:hAnsi="Times New Roman" w:cs="Times New Roman"/>
                     <w:noProof/>
                     <w:webHidden/>
                   </w:rPr>
@@ -804,6 +854,7 @@
                 </w:r>
                 <w:r>
                   <w:rPr>
+                    <w:rFonts w:ascii="Times New Roman" w:hAnsi="Times New Roman" w:cs="Times New Roman"/>
                     <w:noProof/>
                     <w:webHidden/>
                   </w:rPr>
@@ -811,6 +862,7 @@
                 </w:r>
                 <w:r>
                   <w:rPr>
+                    <w:rFonts w:ascii="Times New Roman" w:hAnsi="Times New Roman" w:cs="Times New Roman"/>
                     <w:noProof/>
                     <w:webHidden/>
                   </w:rPr>
@@ -825,21 +877,23 @@
                   <w:tab w:val="right" w:leader="dot" w:pos="9620"/>
                 </w:tabs>
                 <w:rPr>
-                  <w:rFonts w:eastAsiaTheme="minorEastAsia"/>
+                  <w:rFonts w:ascii="Times New Roman" w:eastAsiaTheme="minorEastAsia" w:hAnsi="Times New Roman" w:cs="Times New Roman"/>
                   <w:noProof/>
                   <w:lang w:val="en-US"/>
                 </w:rPr>
               </w:pPr>
-              <w:hyperlink w:anchor="_Toc119678325" w:history="1">
+              <w:hyperlink w:anchor="_Toc119785608" w:history="1">
                 <w:r>
                   <w:rPr>
                     <w:rStyle w:val="Hyperlink"/>
+                    <w:rFonts w:ascii="Times New Roman" w:hAnsi="Times New Roman" w:cs="Times New Roman"/>
                     <w:noProof/>
                   </w:rPr>
                   <w:t>Implementación</w:t>
                 </w:r>
                 <w:r>
                   <w:rPr>
+                    <w:rFonts w:ascii="Times New Roman" w:hAnsi="Times New Roman" w:cs="Times New Roman"/>
                     <w:noProof/>
                     <w:webHidden/>
                   </w:rPr>
@@ -847,6 +901,7 @@
                 </w:r>
                 <w:r>
                   <w:rPr>
+                    <w:rFonts w:ascii="Times New Roman" w:hAnsi="Times New Roman" w:cs="Times New Roman"/>
                     <w:noProof/>
                     <w:webHidden/>
                   </w:rPr>
@@ -854,19 +909,22 @@
                 </w:r>
                 <w:r>
                   <w:rPr>
-                    <w:noProof/>
-                    <w:webHidden/>
-                  </w:rPr>
-                  <w:instrText xml:space="preserve"> PAGEREF _Toc119678325 \h </w:instrText>
-                </w:r>
-                <w:r>
-                  <w:rPr>
-                    <w:noProof/>
-                    <w:webHidden/>
-                  </w:rPr>
-                </w:r>
-                <w:r>
-                  <w:rPr>
+                    <w:rFonts w:ascii="Times New Roman" w:hAnsi="Times New Roman" w:cs="Times New Roman"/>
+                    <w:noProof/>
+                    <w:webHidden/>
+                  </w:rPr>
+                  <w:instrText xml:space="preserve"> PAGEREF _Toc119785608 \h </w:instrText>
+                </w:r>
+                <w:r>
+                  <w:rPr>
+                    <w:rFonts w:ascii="Times New Roman" w:hAnsi="Times New Roman" w:cs="Times New Roman"/>
+                    <w:noProof/>
+                    <w:webHidden/>
+                  </w:rPr>
+                </w:r>
+                <w:r>
+                  <w:rPr>
+                    <w:rFonts w:ascii="Times New Roman" w:hAnsi="Times New Roman" w:cs="Times New Roman"/>
                     <w:noProof/>
                     <w:webHidden/>
                   </w:rPr>
@@ -874,6 +932,7 @@
                 </w:r>
                 <w:r>
                   <w:rPr>
+                    <w:rFonts w:ascii="Times New Roman" w:hAnsi="Times New Roman" w:cs="Times New Roman"/>
                     <w:noProof/>
                     <w:webHidden/>
                   </w:rPr>
@@ -881,6 +940,7 @@
                 </w:r>
                 <w:r>
                   <w:rPr>
+                    <w:rFonts w:ascii="Times New Roman" w:hAnsi="Times New Roman" w:cs="Times New Roman"/>
                     <w:noProof/>
                     <w:webHidden/>
                   </w:rPr>
@@ -895,21 +955,23 @@
                   <w:tab w:val="right" w:leader="dot" w:pos="9620"/>
                 </w:tabs>
                 <w:rPr>
-                  <w:rFonts w:eastAsiaTheme="minorEastAsia"/>
+                  <w:rFonts w:ascii="Times New Roman" w:eastAsiaTheme="minorEastAsia" w:hAnsi="Times New Roman" w:cs="Times New Roman"/>
                   <w:noProof/>
                   <w:lang w:val="en-US"/>
                 </w:rPr>
               </w:pPr>
-              <w:hyperlink w:anchor="_Toc119678326" w:history="1">
+              <w:hyperlink w:anchor="_Toc119785609" w:history="1">
                 <w:r>
                   <w:rPr>
                     <w:rStyle w:val="Hyperlink"/>
+                    <w:rFonts w:ascii="Times New Roman" w:hAnsi="Times New Roman" w:cs="Times New Roman"/>
                     <w:noProof/>
                   </w:rPr>
                   <w:t>Resultados</w:t>
                 </w:r>
                 <w:r>
                   <w:rPr>
+                    <w:rFonts w:ascii="Times New Roman" w:hAnsi="Times New Roman" w:cs="Times New Roman"/>
                     <w:noProof/>
                     <w:webHidden/>
                   </w:rPr>
@@ -917,6 +979,7 @@
                 </w:r>
                 <w:r>
                   <w:rPr>
+                    <w:rFonts w:ascii="Times New Roman" w:hAnsi="Times New Roman" w:cs="Times New Roman"/>
                     <w:noProof/>
                     <w:webHidden/>
                   </w:rPr>
@@ -924,19 +987,22 @@
                 </w:r>
                 <w:r>
                   <w:rPr>
-                    <w:noProof/>
-                    <w:webHidden/>
-                  </w:rPr>
-                  <w:instrText xml:space="preserve"> PAGEREF _Toc119678326 \h </w:instrText>
-                </w:r>
-                <w:r>
-                  <w:rPr>
-                    <w:noProof/>
-                    <w:webHidden/>
-                  </w:rPr>
-                </w:r>
-                <w:r>
-                  <w:rPr>
+                    <w:rFonts w:ascii="Times New Roman" w:hAnsi="Times New Roman" w:cs="Times New Roman"/>
+                    <w:noProof/>
+                    <w:webHidden/>
+                  </w:rPr>
+                  <w:instrText xml:space="preserve"> PAGEREF _Toc119785609 \h </w:instrText>
+                </w:r>
+                <w:r>
+                  <w:rPr>
+                    <w:rFonts w:ascii="Times New Roman" w:hAnsi="Times New Roman" w:cs="Times New Roman"/>
+                    <w:noProof/>
+                    <w:webHidden/>
+                  </w:rPr>
+                </w:r>
+                <w:r>
+                  <w:rPr>
+                    <w:rFonts w:ascii="Times New Roman" w:hAnsi="Times New Roman" w:cs="Times New Roman"/>
                     <w:noProof/>
                     <w:webHidden/>
                   </w:rPr>
@@ -944,6 +1010,7 @@
                 </w:r>
                 <w:r>
                   <w:rPr>
+                    <w:rFonts w:ascii="Times New Roman" w:hAnsi="Times New Roman" w:cs="Times New Roman"/>
                     <w:noProof/>
                     <w:webHidden/>
                   </w:rPr>
@@ -951,6 +1018,7 @@
                 </w:r>
                 <w:r>
                   <w:rPr>
+                    <w:rFonts w:ascii="Times New Roman" w:hAnsi="Times New Roman" w:cs="Times New Roman"/>
                     <w:noProof/>
                     <w:webHidden/>
                   </w:rPr>
@@ -965,21 +1033,23 @@
                   <w:tab w:val="right" w:leader="dot" w:pos="9620"/>
                 </w:tabs>
                 <w:rPr>
-                  <w:rFonts w:eastAsiaTheme="minorEastAsia"/>
+                  <w:rFonts w:ascii="Times New Roman" w:eastAsiaTheme="minorEastAsia" w:hAnsi="Times New Roman" w:cs="Times New Roman"/>
                   <w:noProof/>
                   <w:lang w:val="en-US"/>
                 </w:rPr>
               </w:pPr>
-              <w:hyperlink w:anchor="_Toc119678327" w:history="1">
+              <w:hyperlink w:anchor="_Toc119785610" w:history="1">
                 <w:r>
                   <w:rPr>
                     <w:rStyle w:val="Hyperlink"/>
+                    <w:rFonts w:ascii="Times New Roman" w:hAnsi="Times New Roman" w:cs="Times New Roman"/>
                     <w:noProof/>
                   </w:rPr>
                   <w:t>Análisis</w:t>
                 </w:r>
                 <w:r>
                   <w:rPr>
+                    <w:rFonts w:ascii="Times New Roman" w:hAnsi="Times New Roman" w:cs="Times New Roman"/>
                     <w:noProof/>
                     <w:webHidden/>
                   </w:rPr>
@@ -987,6 +1057,7 @@
                 </w:r>
                 <w:r>
                   <w:rPr>
+                    <w:rFonts w:ascii="Times New Roman" w:hAnsi="Times New Roman" w:cs="Times New Roman"/>
                     <w:noProof/>
                     <w:webHidden/>
                   </w:rPr>
@@ -994,19 +1065,22 @@
                 </w:r>
                 <w:r>
                   <w:rPr>
-                    <w:noProof/>
-                    <w:webHidden/>
-                  </w:rPr>
-                  <w:instrText xml:space="preserve"> PAGEREF _Toc119678327 \h </w:instrText>
-                </w:r>
-                <w:r>
-                  <w:rPr>
-                    <w:noProof/>
-                    <w:webHidden/>
-                  </w:rPr>
-                </w:r>
-                <w:r>
-                  <w:rPr>
+                    <w:rFonts w:ascii="Times New Roman" w:hAnsi="Times New Roman" w:cs="Times New Roman"/>
+                    <w:noProof/>
+                    <w:webHidden/>
+                  </w:rPr>
+                  <w:instrText xml:space="preserve"> PAGEREF _Toc119785610 \h </w:instrText>
+                </w:r>
+                <w:r>
+                  <w:rPr>
+                    <w:rFonts w:ascii="Times New Roman" w:hAnsi="Times New Roman" w:cs="Times New Roman"/>
+                    <w:noProof/>
+                    <w:webHidden/>
+                  </w:rPr>
+                </w:r>
+                <w:r>
+                  <w:rPr>
+                    <w:rFonts w:ascii="Times New Roman" w:hAnsi="Times New Roman" w:cs="Times New Roman"/>
                     <w:noProof/>
                     <w:webHidden/>
                   </w:rPr>
@@ -1014,6 +1088,7 @@
                 </w:r>
                 <w:r>
                   <w:rPr>
+                    <w:rFonts w:ascii="Times New Roman" w:hAnsi="Times New Roman" w:cs="Times New Roman"/>
                     <w:noProof/>
                     <w:webHidden/>
                   </w:rPr>
@@ -1021,6 +1096,7 @@
                 </w:r>
                 <w:r>
                   <w:rPr>
+                    <w:rFonts w:ascii="Times New Roman" w:hAnsi="Times New Roman" w:cs="Times New Roman"/>
                     <w:noProof/>
                     <w:webHidden/>
                   </w:rPr>
@@ -1035,21 +1111,23 @@
                   <w:tab w:val="right" w:leader="dot" w:pos="9620"/>
                 </w:tabs>
                 <w:rPr>
-                  <w:rFonts w:eastAsiaTheme="minorEastAsia"/>
+                  <w:rFonts w:ascii="Times New Roman" w:eastAsiaTheme="minorEastAsia" w:hAnsi="Times New Roman" w:cs="Times New Roman"/>
                   <w:noProof/>
                   <w:lang w:val="en-US"/>
                 </w:rPr>
               </w:pPr>
-              <w:hyperlink w:anchor="_Toc119678328" w:history="1">
+              <w:hyperlink w:anchor="_Toc119785611" w:history="1">
                 <w:r>
                   <w:rPr>
                     <w:rStyle w:val="Hyperlink"/>
-                    <w:noProof/>
-                  </w:rPr>
-                  <w:t>Dificultades Encontradas</w:t>
-                </w:r>
-                <w:r>
-                  <w:rPr>
+                    <w:rFonts w:ascii="Times New Roman" w:hAnsi="Times New Roman" w:cs="Times New Roman"/>
+                    <w:noProof/>
+                  </w:rPr>
+                  <w:t>3 atributos más importantes</w:t>
+                </w:r>
+                <w:r>
+                  <w:rPr>
+                    <w:rFonts w:ascii="Times New Roman" w:hAnsi="Times New Roman" w:cs="Times New Roman"/>
                     <w:noProof/>
                     <w:webHidden/>
                   </w:rPr>
@@ -1057,6 +1135,7 @@
                 </w:r>
                 <w:r>
                   <w:rPr>
+                    <w:rFonts w:ascii="Times New Roman" w:hAnsi="Times New Roman" w:cs="Times New Roman"/>
                     <w:noProof/>
                     <w:webHidden/>
                   </w:rPr>
@@ -1064,19 +1143,22 @@
                 </w:r>
                 <w:r>
                   <w:rPr>
-                    <w:noProof/>
-                    <w:webHidden/>
-                  </w:rPr>
-                  <w:instrText xml:space="preserve"> PAGEREF _Toc119678328 \h </w:instrText>
-                </w:r>
-                <w:r>
-                  <w:rPr>
-                    <w:noProof/>
-                    <w:webHidden/>
-                  </w:rPr>
-                </w:r>
-                <w:r>
-                  <w:rPr>
+                    <w:rFonts w:ascii="Times New Roman" w:hAnsi="Times New Roman" w:cs="Times New Roman"/>
+                    <w:noProof/>
+                    <w:webHidden/>
+                  </w:rPr>
+                  <w:instrText xml:space="preserve"> PAGEREF _Toc119785611 \h </w:instrText>
+                </w:r>
+                <w:r>
+                  <w:rPr>
+                    <w:rFonts w:ascii="Times New Roman" w:hAnsi="Times New Roman" w:cs="Times New Roman"/>
+                    <w:noProof/>
+                    <w:webHidden/>
+                  </w:rPr>
+                </w:r>
+                <w:r>
+                  <w:rPr>
+                    <w:rFonts w:ascii="Times New Roman" w:hAnsi="Times New Roman" w:cs="Times New Roman"/>
                     <w:noProof/>
                     <w:webHidden/>
                   </w:rPr>
@@ -1084,6 +1166,7 @@
                 </w:r>
                 <w:r>
                   <w:rPr>
+                    <w:rFonts w:ascii="Times New Roman" w:hAnsi="Times New Roman" w:cs="Times New Roman"/>
                     <w:noProof/>
                     <w:webHidden/>
                   </w:rPr>
@@ -1091,6 +1174,7 @@
                 </w:r>
                 <w:r>
                   <w:rPr>
+                    <w:rFonts w:ascii="Times New Roman" w:hAnsi="Times New Roman" w:cs="Times New Roman"/>
                     <w:noProof/>
                     <w:webHidden/>
                   </w:rPr>
@@ -1105,21 +1189,23 @@
                   <w:tab w:val="right" w:leader="dot" w:pos="9620"/>
                 </w:tabs>
                 <w:rPr>
-                  <w:rFonts w:eastAsiaTheme="minorEastAsia"/>
+                  <w:rFonts w:ascii="Times New Roman" w:eastAsiaTheme="minorEastAsia" w:hAnsi="Times New Roman" w:cs="Times New Roman"/>
                   <w:noProof/>
                   <w:lang w:val="en-US"/>
                 </w:rPr>
               </w:pPr>
-              <w:hyperlink w:anchor="_Toc119678329" w:history="1">
+              <w:hyperlink w:anchor="_Toc119785613" w:history="1">
                 <w:r>
                   <w:rPr>
                     <w:rStyle w:val="Hyperlink"/>
-                    <w:noProof/>
-                  </w:rPr>
-                  <w:t>Planteamiento</w:t>
-                </w:r>
-                <w:r>
-                  <w:rPr>
+                    <w:rFonts w:ascii="Times New Roman" w:hAnsi="Times New Roman" w:cs="Times New Roman"/>
+                    <w:noProof/>
+                  </w:rPr>
+                  <w:t>3 atributos menos importantes</w:t>
+                </w:r>
+                <w:r>
+                  <w:rPr>
+                    <w:rFonts w:ascii="Times New Roman" w:hAnsi="Times New Roman" w:cs="Times New Roman"/>
                     <w:noProof/>
                     <w:webHidden/>
                   </w:rPr>
@@ -1127,6 +1213,7 @@
                 </w:r>
                 <w:r>
                   <w:rPr>
+                    <w:rFonts w:ascii="Times New Roman" w:hAnsi="Times New Roman" w:cs="Times New Roman"/>
                     <w:noProof/>
                     <w:webHidden/>
                   </w:rPr>
@@ -1134,19 +1221,22 @@
                 </w:r>
                 <w:r>
                   <w:rPr>
-                    <w:noProof/>
-                    <w:webHidden/>
-                  </w:rPr>
-                  <w:instrText xml:space="preserve"> PAGEREF _Toc119678329 \h </w:instrText>
-                </w:r>
-                <w:r>
-                  <w:rPr>
-                    <w:noProof/>
-                    <w:webHidden/>
-                  </w:rPr>
-                </w:r>
-                <w:r>
-                  <w:rPr>
+                    <w:rFonts w:ascii="Times New Roman" w:hAnsi="Times New Roman" w:cs="Times New Roman"/>
+                    <w:noProof/>
+                    <w:webHidden/>
+                  </w:rPr>
+                  <w:instrText xml:space="preserve"> PAGEREF _Toc119785613 \h </w:instrText>
+                </w:r>
+                <w:r>
+                  <w:rPr>
+                    <w:rFonts w:ascii="Times New Roman" w:hAnsi="Times New Roman" w:cs="Times New Roman"/>
+                    <w:noProof/>
+                    <w:webHidden/>
+                  </w:rPr>
+                </w:r>
+                <w:r>
+                  <w:rPr>
+                    <w:rFonts w:ascii="Times New Roman" w:hAnsi="Times New Roman" w:cs="Times New Roman"/>
                     <w:noProof/>
                     <w:webHidden/>
                   </w:rPr>
@@ -1154,13 +1244,15 @@
                 </w:r>
                 <w:r>
                   <w:rPr>
-                    <w:noProof/>
-                    <w:webHidden/>
-                  </w:rPr>
-                  <w:t>9</w:t>
-                </w:r>
-                <w:r>
-                  <w:rPr>
+                    <w:rFonts w:ascii="Times New Roman" w:hAnsi="Times New Roman" w:cs="Times New Roman"/>
+                    <w:noProof/>
+                    <w:webHidden/>
+                  </w:rPr>
+                  <w:t>6</w:t>
+                </w:r>
+                <w:r>
+                  <w:rPr>
+                    <w:rFonts w:ascii="Times New Roman" w:hAnsi="Times New Roman" w:cs="Times New Roman"/>
                     <w:noProof/>
                     <w:webHidden/>
                   </w:rPr>
@@ -1175,21 +1267,491 @@
                   <w:tab w:val="right" w:leader="dot" w:pos="9620"/>
                 </w:tabs>
                 <w:rPr>
-                  <w:rFonts w:eastAsiaTheme="minorEastAsia"/>
+                  <w:rFonts w:ascii="Times New Roman" w:eastAsiaTheme="minorEastAsia" w:hAnsi="Times New Roman" w:cs="Times New Roman"/>
                   <w:noProof/>
                   <w:lang w:val="en-US"/>
                 </w:rPr>
               </w:pPr>
-              <w:hyperlink w:anchor="_Toc119678330" w:history="1">
+              <w:hyperlink w:anchor="_Toc119785614" w:history="1">
                 <w:r>
                   <w:rPr>
                     <w:rStyle w:val="Hyperlink"/>
+                    <w:rFonts w:ascii="Times New Roman" w:hAnsi="Times New Roman" w:cs="Times New Roman"/>
+                    <w:noProof/>
+                  </w:rPr>
+                  <w:t>Dificultades Encontradas</w:t>
+                </w:r>
+                <w:r>
+                  <w:rPr>
+                    <w:rFonts w:ascii="Times New Roman" w:hAnsi="Times New Roman" w:cs="Times New Roman"/>
+                    <w:noProof/>
+                    <w:webHidden/>
+                  </w:rPr>
+                  <w:tab/>
+                </w:r>
+                <w:r>
+                  <w:rPr>
+                    <w:rFonts w:ascii="Times New Roman" w:hAnsi="Times New Roman" w:cs="Times New Roman"/>
+                    <w:noProof/>
+                    <w:webHidden/>
+                  </w:rPr>
+                  <w:fldChar w:fldCharType="begin"/>
+                </w:r>
+                <w:r>
+                  <w:rPr>
+                    <w:rFonts w:ascii="Times New Roman" w:hAnsi="Times New Roman" w:cs="Times New Roman"/>
+                    <w:noProof/>
+                    <w:webHidden/>
+                  </w:rPr>
+                  <w:instrText xml:space="preserve"> PAGEREF _Toc119785614 \h </w:instrText>
+                </w:r>
+                <w:r>
+                  <w:rPr>
+                    <w:rFonts w:ascii="Times New Roman" w:hAnsi="Times New Roman" w:cs="Times New Roman"/>
+                    <w:noProof/>
+                    <w:webHidden/>
+                  </w:rPr>
+                </w:r>
+                <w:r>
+                  <w:rPr>
+                    <w:rFonts w:ascii="Times New Roman" w:hAnsi="Times New Roman" w:cs="Times New Roman"/>
+                    <w:noProof/>
+                    <w:webHidden/>
+                  </w:rPr>
+                  <w:fldChar w:fldCharType="separate"/>
+                </w:r>
+                <w:r>
+                  <w:rPr>
+                    <w:rFonts w:ascii="Times New Roman" w:hAnsi="Times New Roman" w:cs="Times New Roman"/>
+                    <w:noProof/>
+                    <w:webHidden/>
+                  </w:rPr>
+                  <w:t>7</w:t>
+                </w:r>
+                <w:r>
+                  <w:rPr>
+                    <w:rFonts w:ascii="Times New Roman" w:hAnsi="Times New Roman" w:cs="Times New Roman"/>
+                    <w:noProof/>
+                    <w:webHidden/>
+                  </w:rPr>
+                  <w:fldChar w:fldCharType="end"/>
+                </w:r>
+              </w:hyperlink>
+            </w:p>
+            <w:p>
+              <w:pPr>
+                <w:pStyle w:val="TOC1"/>
+                <w:tabs>
+                  <w:tab w:val="right" w:leader="dot" w:pos="9620"/>
+                </w:tabs>
+                <w:rPr>
+                  <w:rFonts w:ascii="Times New Roman" w:eastAsiaTheme="minorEastAsia" w:hAnsi="Times New Roman" w:cs="Times New Roman"/>
+                  <w:noProof/>
+                  <w:lang w:val="en-US"/>
+                </w:rPr>
+              </w:pPr>
+              <w:hyperlink w:anchor="_Toc119785615" w:history="1">
+                <w:r>
+                  <w:rPr>
+                    <w:rStyle w:val="Hyperlink"/>
+                    <w:rFonts w:ascii="Times New Roman" w:hAnsi="Times New Roman" w:cs="Times New Roman"/>
+                    <w:noProof/>
+                  </w:rPr>
+                  <w:t>Análisis del efecto de la profundidad del árbol</w:t>
+                </w:r>
+                <w:r>
+                  <w:rPr>
+                    <w:rFonts w:ascii="Times New Roman" w:hAnsi="Times New Roman" w:cs="Times New Roman"/>
+                    <w:noProof/>
+                    <w:webHidden/>
+                  </w:rPr>
+                  <w:tab/>
+                </w:r>
+                <w:r>
+                  <w:rPr>
+                    <w:rFonts w:ascii="Times New Roman" w:hAnsi="Times New Roman" w:cs="Times New Roman"/>
+                    <w:noProof/>
+                    <w:webHidden/>
+                  </w:rPr>
+                  <w:fldChar w:fldCharType="begin"/>
+                </w:r>
+                <w:r>
+                  <w:rPr>
+                    <w:rFonts w:ascii="Times New Roman" w:hAnsi="Times New Roman" w:cs="Times New Roman"/>
+                    <w:noProof/>
+                    <w:webHidden/>
+                  </w:rPr>
+                  <w:instrText xml:space="preserve"> PAGEREF _Toc119785615 \h </w:instrText>
+                </w:r>
+                <w:r>
+                  <w:rPr>
+                    <w:rFonts w:ascii="Times New Roman" w:hAnsi="Times New Roman" w:cs="Times New Roman"/>
+                    <w:noProof/>
+                    <w:webHidden/>
+                  </w:rPr>
+                </w:r>
+                <w:r>
+                  <w:rPr>
+                    <w:rFonts w:ascii="Times New Roman" w:hAnsi="Times New Roman" w:cs="Times New Roman"/>
+                    <w:noProof/>
+                    <w:webHidden/>
+                  </w:rPr>
+                  <w:fldChar w:fldCharType="separate"/>
+                </w:r>
+                <w:r>
+                  <w:rPr>
+                    <w:rFonts w:ascii="Times New Roman" w:hAnsi="Times New Roman" w:cs="Times New Roman"/>
+                    <w:noProof/>
+                    <w:webHidden/>
+                  </w:rPr>
+                  <w:t>7</w:t>
+                </w:r>
+                <w:r>
+                  <w:rPr>
+                    <w:rFonts w:ascii="Times New Roman" w:hAnsi="Times New Roman" w:cs="Times New Roman"/>
+                    <w:noProof/>
+                    <w:webHidden/>
+                  </w:rPr>
+                  <w:fldChar w:fldCharType="end"/>
+                </w:r>
+              </w:hyperlink>
+            </w:p>
+            <w:p>
+              <w:pPr>
+                <w:pStyle w:val="TOC1"/>
+                <w:tabs>
+                  <w:tab w:val="right" w:leader="dot" w:pos="9620"/>
+                </w:tabs>
+                <w:rPr>
+                  <w:rFonts w:ascii="Times New Roman" w:eastAsiaTheme="minorEastAsia" w:hAnsi="Times New Roman" w:cs="Times New Roman"/>
+                  <w:noProof/>
+                  <w:lang w:val="en-US"/>
+                </w:rPr>
+              </w:pPr>
+              <w:hyperlink w:anchor="_Toc119785616" w:history="1">
+                <w:r>
+                  <w:rPr>
+                    <w:rStyle w:val="Hyperlink"/>
+                    <w:rFonts w:ascii="Times New Roman" w:hAnsi="Times New Roman" w:cs="Times New Roman"/>
+                    <w:noProof/>
+                  </w:rPr>
+                  <w:t>Análisis del efecto del tamaño del dataset</w:t>
+                </w:r>
+                <w:r>
+                  <w:rPr>
+                    <w:rFonts w:ascii="Times New Roman" w:hAnsi="Times New Roman" w:cs="Times New Roman"/>
+                    <w:noProof/>
+                    <w:webHidden/>
+                  </w:rPr>
+                  <w:tab/>
+                </w:r>
+                <w:r>
+                  <w:rPr>
+                    <w:rFonts w:ascii="Times New Roman" w:hAnsi="Times New Roman" w:cs="Times New Roman"/>
+                    <w:noProof/>
+                    <w:webHidden/>
+                  </w:rPr>
+                  <w:fldChar w:fldCharType="begin"/>
+                </w:r>
+                <w:r>
+                  <w:rPr>
+                    <w:rFonts w:ascii="Times New Roman" w:hAnsi="Times New Roman" w:cs="Times New Roman"/>
+                    <w:noProof/>
+                    <w:webHidden/>
+                  </w:rPr>
+                  <w:instrText xml:space="preserve"> PAGEREF _Toc119785616 \h </w:instrText>
+                </w:r>
+                <w:r>
+                  <w:rPr>
+                    <w:rFonts w:ascii="Times New Roman" w:hAnsi="Times New Roman" w:cs="Times New Roman"/>
+                    <w:noProof/>
+                    <w:webHidden/>
+                  </w:rPr>
+                </w:r>
+                <w:r>
+                  <w:rPr>
+                    <w:rFonts w:ascii="Times New Roman" w:hAnsi="Times New Roman" w:cs="Times New Roman"/>
+                    <w:noProof/>
+                    <w:webHidden/>
+                  </w:rPr>
+                  <w:fldChar w:fldCharType="separate"/>
+                </w:r>
+                <w:r>
+                  <w:rPr>
+                    <w:rFonts w:ascii="Times New Roman" w:hAnsi="Times New Roman" w:cs="Times New Roman"/>
+                    <w:noProof/>
+                    <w:webHidden/>
+                  </w:rPr>
+                  <w:t>8</w:t>
+                </w:r>
+                <w:r>
+                  <w:rPr>
+                    <w:rFonts w:ascii="Times New Roman" w:hAnsi="Times New Roman" w:cs="Times New Roman"/>
+                    <w:noProof/>
+                    <w:webHidden/>
+                  </w:rPr>
+                  <w:fldChar w:fldCharType="end"/>
+                </w:r>
+              </w:hyperlink>
+            </w:p>
+            <w:p>
+              <w:pPr>
+                <w:pStyle w:val="TOC1"/>
+                <w:tabs>
+                  <w:tab w:val="right" w:leader="dot" w:pos="9620"/>
+                </w:tabs>
+                <w:rPr>
+                  <w:rFonts w:ascii="Times New Roman" w:eastAsiaTheme="minorEastAsia" w:hAnsi="Times New Roman" w:cs="Times New Roman"/>
+                  <w:noProof/>
+                  <w:lang w:val="en-US"/>
+                </w:rPr>
+              </w:pPr>
+              <w:hyperlink w:anchor="_Toc119785617" w:history="1">
+                <w:r>
+                  <w:rPr>
+                    <w:rStyle w:val="Hyperlink"/>
+                    <w:rFonts w:ascii="Times New Roman" w:hAnsi="Times New Roman" w:cs="Times New Roman"/>
+                    <w:noProof/>
+                  </w:rPr>
+                  <w:t>Análisis del efecto del criterio utilizado</w:t>
+                </w:r>
+                <w:r>
+                  <w:rPr>
+                    <w:rFonts w:ascii="Times New Roman" w:hAnsi="Times New Roman" w:cs="Times New Roman"/>
+                    <w:noProof/>
+                    <w:webHidden/>
+                  </w:rPr>
+                  <w:tab/>
+                </w:r>
+                <w:r>
+                  <w:rPr>
+                    <w:rFonts w:ascii="Times New Roman" w:hAnsi="Times New Roman" w:cs="Times New Roman"/>
+                    <w:noProof/>
+                    <w:webHidden/>
+                  </w:rPr>
+                  <w:fldChar w:fldCharType="begin"/>
+                </w:r>
+                <w:r>
+                  <w:rPr>
+                    <w:rFonts w:ascii="Times New Roman" w:hAnsi="Times New Roman" w:cs="Times New Roman"/>
+                    <w:noProof/>
+                    <w:webHidden/>
+                  </w:rPr>
+                  <w:instrText xml:space="preserve"> PAGEREF _Toc119785617 \h </w:instrText>
+                </w:r>
+                <w:r>
+                  <w:rPr>
+                    <w:rFonts w:ascii="Times New Roman" w:hAnsi="Times New Roman" w:cs="Times New Roman"/>
+                    <w:noProof/>
+                    <w:webHidden/>
+                  </w:rPr>
+                </w:r>
+                <w:r>
+                  <w:rPr>
+                    <w:rFonts w:ascii="Times New Roman" w:hAnsi="Times New Roman" w:cs="Times New Roman"/>
+                    <w:noProof/>
+                    <w:webHidden/>
+                  </w:rPr>
+                  <w:fldChar w:fldCharType="separate"/>
+                </w:r>
+                <w:r>
+                  <w:rPr>
+                    <w:rFonts w:ascii="Times New Roman" w:hAnsi="Times New Roman" w:cs="Times New Roman"/>
+                    <w:noProof/>
+                    <w:webHidden/>
+                  </w:rPr>
+                  <w:t>8</w:t>
+                </w:r>
+                <w:r>
+                  <w:rPr>
+                    <w:rFonts w:ascii="Times New Roman" w:hAnsi="Times New Roman" w:cs="Times New Roman"/>
+                    <w:noProof/>
+                    <w:webHidden/>
+                  </w:rPr>
+                  <w:fldChar w:fldCharType="end"/>
+                </w:r>
+              </w:hyperlink>
+            </w:p>
+            <w:p>
+              <w:pPr>
+                <w:pStyle w:val="TOC1"/>
+                <w:tabs>
+                  <w:tab w:val="right" w:leader="dot" w:pos="9620"/>
+                </w:tabs>
+                <w:rPr>
+                  <w:rFonts w:ascii="Times New Roman" w:eastAsiaTheme="minorEastAsia" w:hAnsi="Times New Roman" w:cs="Times New Roman"/>
+                  <w:noProof/>
+                  <w:lang w:val="en-US"/>
+                </w:rPr>
+              </w:pPr>
+              <w:hyperlink w:anchor="_Toc119785618" w:history="1">
+                <w:r>
+                  <w:rPr>
+                    <w:rStyle w:val="Hyperlink"/>
+                    <w:rFonts w:ascii="Times New Roman" w:hAnsi="Times New Roman" w:cs="Times New Roman"/>
+                    <w:noProof/>
+                  </w:rPr>
+                  <w:t>Sorpresas</w:t>
+                </w:r>
+                <w:r>
+                  <w:rPr>
+                    <w:rFonts w:ascii="Times New Roman" w:hAnsi="Times New Roman" w:cs="Times New Roman"/>
+                    <w:noProof/>
+                    <w:webHidden/>
+                  </w:rPr>
+                  <w:tab/>
+                </w:r>
+                <w:r>
+                  <w:rPr>
+                    <w:rFonts w:ascii="Times New Roman" w:hAnsi="Times New Roman" w:cs="Times New Roman"/>
+                    <w:noProof/>
+                    <w:webHidden/>
+                  </w:rPr>
+                  <w:fldChar w:fldCharType="begin"/>
+                </w:r>
+                <w:r>
+                  <w:rPr>
+                    <w:rFonts w:ascii="Times New Roman" w:hAnsi="Times New Roman" w:cs="Times New Roman"/>
+                    <w:noProof/>
+                    <w:webHidden/>
+                  </w:rPr>
+                  <w:instrText xml:space="preserve"> PAGEREF _Toc119785618 \h </w:instrText>
+                </w:r>
+                <w:r>
+                  <w:rPr>
+                    <w:rFonts w:ascii="Times New Roman" w:hAnsi="Times New Roman" w:cs="Times New Roman"/>
+                    <w:noProof/>
+                    <w:webHidden/>
+                  </w:rPr>
+                </w:r>
+                <w:r>
+                  <w:rPr>
+                    <w:rFonts w:ascii="Times New Roman" w:hAnsi="Times New Roman" w:cs="Times New Roman"/>
+                    <w:noProof/>
+                    <w:webHidden/>
+                  </w:rPr>
+                  <w:fldChar w:fldCharType="separate"/>
+                </w:r>
+                <w:r>
+                  <w:rPr>
+                    <w:rFonts w:ascii="Times New Roman" w:hAnsi="Times New Roman" w:cs="Times New Roman"/>
+                    <w:noProof/>
+                    <w:webHidden/>
+                  </w:rPr>
+                  <w:t>9</w:t>
+                </w:r>
+                <w:r>
+                  <w:rPr>
+                    <w:rFonts w:ascii="Times New Roman" w:hAnsi="Times New Roman" w:cs="Times New Roman"/>
+                    <w:noProof/>
+                    <w:webHidden/>
+                  </w:rPr>
+                  <w:fldChar w:fldCharType="end"/>
+                </w:r>
+              </w:hyperlink>
+            </w:p>
+            <w:p>
+              <w:pPr>
+                <w:pStyle w:val="TOC1"/>
+                <w:tabs>
+                  <w:tab w:val="right" w:leader="dot" w:pos="9620"/>
+                </w:tabs>
+                <w:rPr>
+                  <w:rFonts w:ascii="Times New Roman" w:eastAsiaTheme="minorEastAsia" w:hAnsi="Times New Roman" w:cs="Times New Roman"/>
+                  <w:noProof/>
+                  <w:lang w:val="en-US"/>
+                </w:rPr>
+              </w:pPr>
+              <w:hyperlink w:anchor="_Toc119785619" w:history="1">
+                <w:r>
+                  <w:rPr>
+                    <w:rStyle w:val="Hyperlink"/>
+                    <w:rFonts w:ascii="Times New Roman" w:hAnsi="Times New Roman" w:cs="Times New Roman"/>
+                    <w:noProof/>
+                  </w:rPr>
+                  <w:t>Planteamiento</w:t>
+                </w:r>
+                <w:r>
+                  <w:rPr>
+                    <w:rFonts w:ascii="Times New Roman" w:hAnsi="Times New Roman" w:cs="Times New Roman"/>
+                    <w:noProof/>
+                    <w:webHidden/>
+                  </w:rPr>
+                  <w:tab/>
+                </w:r>
+                <w:r>
+                  <w:rPr>
+                    <w:rFonts w:ascii="Times New Roman" w:hAnsi="Times New Roman" w:cs="Times New Roman"/>
+                    <w:noProof/>
+                    <w:webHidden/>
+                  </w:rPr>
+                  <w:fldChar w:fldCharType="begin"/>
+                </w:r>
+                <w:r>
+                  <w:rPr>
+                    <w:rFonts w:ascii="Times New Roman" w:hAnsi="Times New Roman" w:cs="Times New Roman"/>
+                    <w:noProof/>
+                    <w:webHidden/>
+                  </w:rPr>
+                  <w:instrText xml:space="preserve"> PAGEREF _Toc119785619 \h </w:instrText>
+                </w:r>
+                <w:r>
+                  <w:rPr>
+                    <w:rFonts w:ascii="Times New Roman" w:hAnsi="Times New Roman" w:cs="Times New Roman"/>
+                    <w:noProof/>
+                    <w:webHidden/>
+                  </w:rPr>
+                </w:r>
+                <w:r>
+                  <w:rPr>
+                    <w:rFonts w:ascii="Times New Roman" w:hAnsi="Times New Roman" w:cs="Times New Roman"/>
+                    <w:noProof/>
+                    <w:webHidden/>
+                  </w:rPr>
+                  <w:fldChar w:fldCharType="separate"/>
+                </w:r>
+                <w:r>
+                  <w:rPr>
+                    <w:rFonts w:ascii="Times New Roman" w:hAnsi="Times New Roman" w:cs="Times New Roman"/>
+                    <w:noProof/>
+                    <w:webHidden/>
+                  </w:rPr>
+                  <w:t>9</w:t>
+                </w:r>
+                <w:r>
+                  <w:rPr>
+                    <w:rFonts w:ascii="Times New Roman" w:hAnsi="Times New Roman" w:cs="Times New Roman"/>
+                    <w:noProof/>
+                    <w:webHidden/>
+                  </w:rPr>
+                  <w:fldChar w:fldCharType="end"/>
+                </w:r>
+              </w:hyperlink>
+            </w:p>
+            <w:p>
+              <w:pPr>
+                <w:pStyle w:val="TOC1"/>
+                <w:tabs>
+                  <w:tab w:val="right" w:leader="dot" w:pos="9620"/>
+                </w:tabs>
+                <w:rPr>
+                  <w:rFonts w:ascii="Times New Roman" w:eastAsiaTheme="minorEastAsia" w:hAnsi="Times New Roman" w:cs="Times New Roman"/>
+                  <w:noProof/>
+                  <w:lang w:val="en-US"/>
+                </w:rPr>
+              </w:pPr>
+              <w:hyperlink w:anchor="_Toc119785620" w:history="1">
+                <w:r>
+                  <w:rPr>
+                    <w:rStyle w:val="Hyperlink"/>
+                    <w:rFonts w:ascii="Times New Roman" w:hAnsi="Times New Roman" w:cs="Times New Roman"/>
                     <w:noProof/>
                   </w:rPr>
                   <w:t>Conclusiones</w:t>
                 </w:r>
                 <w:r>
                   <w:rPr>
+                    <w:rFonts w:ascii="Times New Roman" w:hAnsi="Times New Roman" w:cs="Times New Roman"/>
                     <w:noProof/>
                     <w:webHidden/>
                   </w:rPr>
@@ -1197,6 +1759,7 @@
                 </w:r>
                 <w:r>
                   <w:rPr>
+                    <w:rFonts w:ascii="Times New Roman" w:hAnsi="Times New Roman" w:cs="Times New Roman"/>
                     <w:noProof/>
                     <w:webHidden/>
                   </w:rPr>
@@ -1204,19 +1767,22 @@
                 </w:r>
                 <w:r>
                   <w:rPr>
-                    <w:noProof/>
-                    <w:webHidden/>
-                  </w:rPr>
-                  <w:instrText xml:space="preserve"> PAGEREF _Toc119678330 \h </w:instrText>
-                </w:r>
-                <w:r>
-                  <w:rPr>
-                    <w:noProof/>
-                    <w:webHidden/>
-                  </w:rPr>
-                </w:r>
-                <w:r>
-                  <w:rPr>
+                    <w:rFonts w:ascii="Times New Roman" w:hAnsi="Times New Roman" w:cs="Times New Roman"/>
+                    <w:noProof/>
+                    <w:webHidden/>
+                  </w:rPr>
+                  <w:instrText xml:space="preserve"> PAGEREF _Toc119785620 \h </w:instrText>
+                </w:r>
+                <w:r>
+                  <w:rPr>
+                    <w:rFonts w:ascii="Times New Roman" w:hAnsi="Times New Roman" w:cs="Times New Roman"/>
+                    <w:noProof/>
+                    <w:webHidden/>
+                  </w:rPr>
+                </w:r>
+                <w:r>
+                  <w:rPr>
+                    <w:rFonts w:ascii="Times New Roman" w:hAnsi="Times New Roman" w:cs="Times New Roman"/>
                     <w:noProof/>
                     <w:webHidden/>
                   </w:rPr>
@@ -1224,13 +1790,15 @@
                 </w:r>
                 <w:r>
                   <w:rPr>
-                    <w:noProof/>
-                    <w:webHidden/>
-                  </w:rPr>
-                  <w:t>10</w:t>
-                </w:r>
-                <w:r>
-                  <w:rPr>
+                    <w:rFonts w:ascii="Times New Roman" w:hAnsi="Times New Roman" w:cs="Times New Roman"/>
+                    <w:noProof/>
+                    <w:webHidden/>
+                  </w:rPr>
+                  <w:t>11</w:t>
+                </w:r>
+                <w:r>
+                  <w:rPr>
+                    <w:rFonts w:ascii="Times New Roman" w:hAnsi="Times New Roman" w:cs="Times New Roman"/>
                     <w:noProof/>
                     <w:webHidden/>
                   </w:rPr>
@@ -1241,6 +1809,7 @@
             <w:p>
               <w:r>
                 <w:rPr>
+                  <w:rFonts w:ascii="Times New Roman" w:hAnsi="Times New Roman" w:cs="Times New Roman"/>
                   <w:b/>
                   <w:bCs/>
                   <w:noProof/>
@@ -1274,13 +1843,13 @@
           <w:pPr>
             <w:pStyle w:val="N1-P2"/>
           </w:pPr>
-          <w:bookmarkStart w:id="61" w:name="_Toc119678324"/>
+          <w:bookmarkStart w:id="71" w:name="_Toc119785607"/>
           <w:bookmarkEnd w:id="0"/>
           <w:r>
             <w:lastRenderedPageBreak/>
             <w:t>Introducción</w:t>
           </w:r>
-          <w:bookmarkEnd w:id="61"/>
+          <w:bookmarkEnd w:id="71"/>
         </w:p>
         <w:p>
           <w:pPr>
@@ -1332,12 +1901,12 @@
           <w:pPr>
             <w:pStyle w:val="N1-P2"/>
           </w:pPr>
-          <w:bookmarkStart w:id="62" w:name="_Toc119678325"/>
+          <w:bookmarkStart w:id="72" w:name="_Toc119785608"/>
           <w:r>
             <w:lastRenderedPageBreak/>
             <w:t>Implementación</w:t>
           </w:r>
-          <w:bookmarkEnd w:id="62"/>
+          <w:bookmarkEnd w:id="72"/>
         </w:p>
         <w:p>
           <w:pPr>
@@ -1424,11 +1993,9 @@
             </w:numPr>
             <w:jc w:val="both"/>
           </w:pPr>
-          <w:proofErr w:type="spellStart"/>
           <w:r>
             <w:t>scikit-learn</w:t>
           </w:r>
-          <w:proofErr w:type="spellEnd"/>
         </w:p>
         <w:p>
           <w:pPr>
@@ -1465,26 +2032,16 @@
           <w:r>
             <w:t xml:space="preserve"> </w:t>
           </w:r>
-          <w:proofErr w:type="spellStart"/>
           <w:proofErr w:type="gramStart"/>
           <w:r>
             <w:t>py</w:t>
           </w:r>
-          <w:proofErr w:type="spellEnd"/>
           <w:r>
             <w:t xml:space="preserve"> .</w:t>
           </w:r>
           <w:proofErr w:type="gramEnd"/>
           <w:r>
-            <w:t>\decision_tree.py [</w:t>
-          </w:r>
-          <w:proofErr w:type="spellStart"/>
-          <w:r>
-            <w:t>dataset</w:t>
-          </w:r>
-          <w:proofErr w:type="spellEnd"/>
-          <w:r>
-            <w:t xml:space="preserve"> de entrenamiento] [</w:t>
+            <w:t>\decision_tree.py [dataset de entrenamiento] [</w:t>
           </w:r>
           <w:proofErr w:type="spellStart"/>
           <w:r>
@@ -1543,28 +2100,21 @@
             <w:t xml:space="preserve">a opción “None” basta con obviar la profundidad, por ejemplo: </w:t>
           </w:r>
           <w:r>
-            <w:t xml:space="preserve">py.\decision_tree.py </w:t>
+            <w:t>py.\decision_tree.py .\training_data_small.csv  gini</w:t>
+          </w:r>
+          <w:r>
+            <w:t xml:space="preserve">. Para el caso de random forest solo se cambia el tipo de entrenamiento y criterio por n </w:t>
+          </w:r>
+          <w:r>
+            <w:t>árboles</w:t>
+          </w:r>
+          <w:r>
+            <w:t xml:space="preserve">, por ejemplo: </w:t>
           </w:r>
           <w:proofErr w:type="gramStart"/>
           <w:r>
-            <w:t>.\training_data_small.csv  gini</w:t>
-          </w:r>
-          <w:proofErr w:type="gramEnd"/>
-          <w:r>
-            <w:t xml:space="preserve">. Para el caso de random forest solo se cambia el tipo de entrenamiento y criterio por n </w:t>
-          </w:r>
-          <w:r>
-            <w:t>árboles</w:t>
-          </w:r>
-          <w:r>
-            <w:t xml:space="preserve">, por ejemplo: </w:t>
-          </w:r>
-          <w:proofErr w:type="spellStart"/>
-          <w:proofErr w:type="gramStart"/>
-          <w:r>
             <w:t>py</w:t>
           </w:r>
-          <w:proofErr w:type="spellEnd"/>
           <w:r>
             <w:t xml:space="preserve"> </w:t>
           </w:r>
@@ -1596,64 +2146,40 @@
             <w:pStyle w:val="P1-P2"/>
             <w:jc w:val="both"/>
           </w:pPr>
+          <w:r>
+            <w:lastRenderedPageBreak/>
+            <w:t>Para el script 3 se coloca el siguiente comando:</w:t>
+          </w:r>
+          <w:r>
+            <w:t xml:space="preserve"> </w:t>
+          </w:r>
         </w:p>
         <w:p>
           <w:pPr>
             <w:pStyle w:val="P1-P2"/>
             <w:jc w:val="both"/>
           </w:pPr>
-        </w:p>
-        <w:p>
-          <w:pPr>
-            <w:pStyle w:val="P1-P2"/>
-            <w:jc w:val="both"/>
-          </w:pPr>
-          <w:r>
-            <w:t>Para el script 3 se coloca el siguiente comando:</w:t>
-          </w:r>
-          <w:r>
-            <w:t xml:space="preserve"> </w:t>
-          </w:r>
-        </w:p>
-        <w:p>
-          <w:pPr>
-            <w:pStyle w:val="P1-P2"/>
-            <w:jc w:val="both"/>
-          </w:pPr>
+          <w:proofErr w:type="gramStart"/>
+          <w:r>
+            <w:t xml:space="preserve">py </w:t>
+          </w:r>
+          <w:r>
+            <w:t>.</w:t>
+          </w:r>
+          <w:proofErr w:type="gramEnd"/>
+          <w:r>
+            <w:t>\model_accuracy_validator.py .\Modelos\</w:t>
+          </w:r>
           <w:proofErr w:type="spellStart"/>
-          <w:proofErr w:type="gramStart"/>
-          <w:r>
-            <w:t>py</w:t>
+          <w:r>
+            <w:t>RandomForest</w:t>
           </w:r>
           <w:proofErr w:type="spellEnd"/>
           <w:r>
-            <w:t xml:space="preserve"> </w:t>
-          </w:r>
-          <w:r>
-            <w:t>.</w:t>
-          </w:r>
-          <w:proofErr w:type="gramEnd"/>
-          <w:r>
-            <w:t>\model_accuracy_validator.py .\Modelos\</w:t>
-          </w:r>
-          <w:proofErr w:type="spellStart"/>
-          <w:r>
-            <w:t>RandomForest</w:t>
-          </w:r>
-          <w:proofErr w:type="spellEnd"/>
-          <w:r>
             <w:t xml:space="preserve">\RandomForest-very-100-4.pkl .\validation_data.csv, </w:t>
           </w:r>
           <w:r>
-            <w:t>(</w:t>
-          </w:r>
-          <w:proofErr w:type="spellStart"/>
-          <w:r>
-            <w:t>py</w:t>
-          </w:r>
-          <w:proofErr w:type="spellEnd"/>
-          <w:r>
-            <w:t xml:space="preserve"> .\model_accuracy_validator.py [modelo entrenado] [datos de validación]) </w:t>
+            <w:t xml:space="preserve">(py .\model_accuracy_validator.py [modelo entrenado] [datos de validación]) </w:t>
           </w:r>
           <w:r>
             <w:t xml:space="preserve">aquí se </w:t>
@@ -1667,29 +2193,17 @@
           <w:r>
             <w:t xml:space="preserve">arpeta modelos que contiene tanto los </w:t>
           </w:r>
-          <w:proofErr w:type="spellStart"/>
-          <w:r>
-            <w:t>arboles</w:t>
-          </w:r>
-          <w:proofErr w:type="spellEnd"/>
+          <w:r>
+            <w:t>árboles</w:t>
+          </w:r>
           <w:r>
             <w:t xml:space="preserve"> de </w:t>
           </w:r>
-          <w:proofErr w:type="spellStart"/>
-          <w:r>
-            <w:t>decision</w:t>
-          </w:r>
-          <w:proofErr w:type="spellEnd"/>
-          <w:r>
-            <w:t xml:space="preserve"> como los </w:t>
-          </w:r>
-          <w:proofErr w:type="spellStart"/>
-          <w:r>
-            <w:t>random</w:t>
-          </w:r>
-          <w:proofErr w:type="spellEnd"/>
-          <w:r>
-            <w:t xml:space="preserve"> </w:t>
+          <w:r>
+            <w:t>decisión</w:t>
+          </w:r>
+          <w:r>
+            <w:t xml:space="preserve"> como los random </w:t>
           </w:r>
           <w:proofErr w:type="spellStart"/>
           <w:r>
@@ -1795,20 +2309,13 @@
         </w:p>
         <w:p>
           <w:pPr>
-            <w:pStyle w:val="P1-P2"/>
-            <w:ind w:firstLine="708"/>
-            <w:jc w:val="both"/>
-          </w:pPr>
-        </w:p>
-        <w:p>
-          <w:pPr>
             <w:pStyle w:val="N1-P2"/>
           </w:pPr>
-          <w:bookmarkStart w:id="63" w:name="_Toc119678326"/>
+          <w:bookmarkStart w:id="73" w:name="_Toc119785609"/>
           <w:r>
             <w:t>Resultados</w:t>
           </w:r>
-          <w:bookmarkEnd w:id="63"/>
+          <w:bookmarkEnd w:id="73"/>
         </w:p>
         <w:p>
           <w:pPr>
@@ -1870,35 +2377,15 @@
           </w:r>
           <w:proofErr w:type="spellEnd"/>
           <w:r>
-            <w:t xml:space="preserve"> para </w:t>
+            <w:t xml:space="preserve"> para random </w:t>
           </w:r>
           <w:proofErr w:type="spellStart"/>
           <w:r>
-            <w:t>random</w:t>
+            <w:t>forest</w:t>
           </w:r>
           <w:proofErr w:type="spellEnd"/>
           <w:r>
-            <w:t xml:space="preserve"> </w:t>
-          </w:r>
-          <w:proofErr w:type="spellStart"/>
-          <w:r>
-            <w:t>forest</w:t>
-          </w:r>
-          <w:proofErr w:type="spellEnd"/>
-          <w:r>
             <w:t>, y cada calculo delimitado por un coma (,).</w:t>
-          </w:r>
-        </w:p>
-        <w:p>
-          <w:pPr>
-            <w:rPr>
-              <w:rFonts w:ascii="Times New Roman" w:hAnsi="Times New Roman"/>
-              <w:color w:val="000000" w:themeColor="text1"/>
-              <w:sz w:val="24"/>
-            </w:rPr>
-          </w:pPr>
-          <w:r>
-            <w:br w:type="page"/>
           </w:r>
         </w:p>
         <w:p>
@@ -1907,14 +2394,10 @@
             <w:jc w:val="both"/>
           </w:pPr>
           <w:r>
-            <w:lastRenderedPageBreak/>
-            <w:t xml:space="preserve">Los resultados que se </w:t>
-          </w:r>
-          <w:r>
-            <w:t>obtuvieron</w:t>
-          </w:r>
-          <w:r>
-            <w:t xml:space="preserve"> fueron los siguientes:</w:t>
+            <w:t>Los resultados que se obtuvieron fueron los siguientes:</w:t>
+          </w:r>
+          <w:r>
+            <w:br w:type="page"/>
           </w:r>
         </w:p>
         <w:p>
@@ -1925,26 +2408,21 @@
               <w:noProof/>
             </w:rPr>
           </w:pPr>
-        </w:p>
-        <w:p>
-          <w:pPr>
-            <w:pStyle w:val="P1-P2"/>
-            <w:ind w:firstLine="0"/>
-          </w:pPr>
           <w:r>
             <w:rPr>
               <w:noProof/>
             </w:rPr>
+            <w:lastRenderedPageBreak/>
             <w:drawing>
-              <wp:anchor distT="0" distB="0" distL="114300" distR="114300" simplePos="0" relativeHeight="251668480" behindDoc="0" locked="0" layoutInCell="1" allowOverlap="1" wp14:anchorId="708C1D0E" wp14:editId="5BCA6677">
+              <wp:anchor distT="0" distB="0" distL="114300" distR="114300" simplePos="0" relativeHeight="251668480" behindDoc="1" locked="0" layoutInCell="1" allowOverlap="1" wp14:anchorId="708C1D0E" wp14:editId="7A264006">
                 <wp:simplePos x="0" y="0"/>
                 <wp:positionH relativeFrom="margin">
-                  <wp:posOffset>-76200</wp:posOffset>
+                  <wp:posOffset>-695326</wp:posOffset>
                 </wp:positionH>
                 <wp:positionV relativeFrom="paragraph">
-                  <wp:posOffset>332105</wp:posOffset>
+                  <wp:posOffset>589280</wp:posOffset>
                 </wp:positionV>
-                <wp:extent cx="5705281" cy="5219700"/>
+                <wp:extent cx="6981825" cy="6387597"/>
                 <wp:effectExtent l="0" t="0" r="0" b="0"/>
                 <wp:wrapNone/>
                 <wp:docPr id="1" name="Picture 1" descr="Table&#10;&#10;Description automatically generated"/>
@@ -1972,7 +2450,7 @@
                       <pic:spPr bwMode="auto">
                         <a:xfrm>
                           <a:off x="0" y="0"/>
-                          <a:ext cx="5705475" cy="5219877"/>
+                          <a:ext cx="6986279" cy="6391672"/>
                         </a:xfrm>
                         <a:prstGeom prst="rect">
                           <a:avLst/>
@@ -2008,6 +2486,12 @@
         <w:p>
           <w:pPr>
             <w:pStyle w:val="P1-P2"/>
+            <w:ind w:firstLine="0"/>
+          </w:pPr>
+        </w:p>
+        <w:p>
+          <w:pPr>
+            <w:pStyle w:val="P1-P2"/>
           </w:pPr>
         </w:p>
         <w:p/>
@@ -2052,24 +2536,23 @@
         <w:p/>
         <w:p/>
         <w:p/>
-        <w:p/>
-        <w:p/>
         <w:p>
           <w:r>
             <w:rPr>
               <w:noProof/>
             </w:rPr>
+            <w:lastRenderedPageBreak/>
             <w:drawing>
-              <wp:anchor distT="0" distB="0" distL="114300" distR="114300" simplePos="0" relativeHeight="251669504" behindDoc="0" locked="0" layoutInCell="1" allowOverlap="1" wp14:anchorId="6C5850DD" wp14:editId="23768090">
+              <wp:anchor distT="0" distB="0" distL="114300" distR="114300" simplePos="0" relativeHeight="251669504" behindDoc="1" locked="0" layoutInCell="1" allowOverlap="1" wp14:anchorId="6C5850DD" wp14:editId="330621B6">
                 <wp:simplePos x="0" y="0"/>
                 <wp:positionH relativeFrom="margin">
-                  <wp:align>center</wp:align>
+                  <wp:posOffset>-266700</wp:posOffset>
                 </wp:positionH>
                 <wp:positionV relativeFrom="paragraph">
-                  <wp:posOffset>9525</wp:posOffset>
+                  <wp:posOffset>171449</wp:posOffset>
                 </wp:positionV>
-                <wp:extent cx="5172075" cy="6553200"/>
-                <wp:effectExtent l="0" t="0" r="9525" b="0"/>
+                <wp:extent cx="5791200" cy="7337653"/>
+                <wp:effectExtent l="0" t="0" r="0" b="0"/>
                 <wp:wrapNone/>
                 <wp:docPr id="3" name="Picture 3" descr="Table&#10;&#10;Description automatically generated"/>
                 <wp:cNvGraphicFramePr>
@@ -2097,7 +2580,7 @@
                       <pic:spPr>
                         <a:xfrm>
                           <a:off x="0" y="0"/>
-                          <a:ext cx="5172075" cy="6553200"/>
+                          <a:ext cx="5795929" cy="7343645"/>
                         </a:xfrm>
                         <a:prstGeom prst="rect">
                           <a:avLst/>
@@ -2106,6 +2589,12 @@
                     </pic:pic>
                   </a:graphicData>
                 </a:graphic>
+                <wp14:sizeRelH relativeFrom="margin">
+                  <wp14:pctWidth>0</wp14:pctWidth>
+                </wp14:sizeRelH>
+                <wp14:sizeRelV relativeFrom="margin">
+                  <wp14:pctHeight>0</wp14:pctHeight>
+                </wp14:sizeRelV>
               </wp:anchor>
             </w:drawing>
           </w:r>
@@ -2133,6 +2622,9 @@
         <w:p/>
         <w:p/>
         <w:p/>
+        <w:p/>
+        <w:p/>
+        <w:p/>
         <w:p>
           <w:pPr>
             <w:pStyle w:val="Caption"/>
@@ -2155,46 +2647,44 @@
         <w:p/>
         <w:p/>
         <w:p/>
-        <w:p/>
-        <w:p/>
         <w:p>
           <w:pPr>
             <w:pStyle w:val="N1-P2"/>
           </w:pPr>
-          <w:bookmarkStart w:id="64" w:name="_Toc119678327"/>
-          <w:r>
+          <w:bookmarkStart w:id="74" w:name="_Toc119785610"/>
+          <w:r>
+            <w:lastRenderedPageBreak/>
             <w:t>Análisis</w:t>
           </w:r>
-          <w:bookmarkEnd w:id="64"/>
+          <w:bookmarkEnd w:id="74"/>
         </w:p>
         <w:p>
           <w:pPr>
             <w:pStyle w:val="N1-P2"/>
           </w:pPr>
+          <w:bookmarkStart w:id="75" w:name="_Toc119785611"/>
           <w:r>
             <w:t>3 atributos más importantes</w:t>
           </w:r>
+          <w:bookmarkEnd w:id="75"/>
         </w:p>
         <w:p>
           <w:pPr>
             <w:pStyle w:val="P1-P2"/>
+            <w:jc w:val="both"/>
           </w:pPr>
           <w:r>
             <w:t xml:space="preserve">Entre todos los </w:t>
           </w:r>
-          <w:proofErr w:type="spellStart"/>
-          <w:r>
-            <w:t>arboles</w:t>
-          </w:r>
-          <w:proofErr w:type="spellEnd"/>
+          <w:r>
+            <w:t>árboles</w:t>
+          </w:r>
           <w:r>
             <w:t xml:space="preserve"> de decisión, los atributos </w:t>
           </w:r>
-          <w:proofErr w:type="spellStart"/>
-          <w:r>
-            <w:t>mas</w:t>
-          </w:r>
-          <w:proofErr w:type="spellEnd"/>
+          <w:r>
+            <w:t>más</w:t>
+          </w:r>
           <w:r>
             <w:t xml:space="preserve"> recurrentes entre </w:t>
           </w:r>
@@ -2207,21 +2697,11 @@
           <w:r>
             <w:t xml:space="preserve"> </w:t>
           </w:r>
-          <w:proofErr w:type="spellStart"/>
-          <w:r>
-            <w:t>con_huevo</w:t>
-          </w:r>
-          <w:proofErr w:type="spellEnd"/>
-          <w:r>
-            <w:t xml:space="preserve">, jugosas, y </w:t>
-          </w:r>
-          <w:proofErr w:type="spellStart"/>
-          <w:r>
-            <w:t>combos_familiares</w:t>
-          </w:r>
-          <w:proofErr w:type="spellEnd"/>
-          <w:r>
-            <w:t>. Estos resultados son dados debido a que el árbol puede tomar una decisión mucho más rápido cuando se escoge alguno de estos atributos al momento de predecir, lo que nos dice que una persona que prefiera un lugar que sus hamburguesas tengan huevo, por ejemplo, es mas propenso a darnos un resultado de manera breve. En modelos donde la profundidad máxima no era especificada o era mas grande, esto se notaba un poco menos, o estos atributos se daban a notar un poco menos.</w:t>
+          <w:r>
+            <w:t>con huevo</w:t>
+          </w:r>
+          <w:r>
+            <w:t>, jugosas, y combos_familiares. Estos resultados son dados debido a que el árbol puede tomar una decisión mucho más rápido cuando se escoge alguno de estos atributos al momento de predecir, lo que nos dice que una persona que prefiera un lugar que sus hamburguesas tengan huevo, por ejemplo, es mas propenso a darnos un resultado de manera breve. En modelos donde la profundidad máxima no era especificada o era mas grande, esto se notaba un poco menos, o estos atributos se daban a notar un poco menos.</w:t>
           </w:r>
         </w:p>
         <w:p>
@@ -2291,7 +2771,6 @@
           <w:pPr>
             <w:pStyle w:val="N1-P2"/>
           </w:pPr>
-          <w:bookmarkStart w:id="65" w:name="_Toc119678328"/>
         </w:p>
         <w:p>
           <w:pPr>
@@ -2312,6 +2791,7 @@
           <w:pPr>
             <w:pStyle w:val="N1-P2"/>
           </w:pPr>
+          <w:bookmarkStart w:id="76" w:name="_Toc119785612"/>
           <w:r>
             <w:rPr>
               <w:noProof/>
@@ -2373,6 +2853,7 @@
               </wp:anchor>
             </w:drawing>
           </w:r>
+          <w:bookmarkEnd w:id="76"/>
         </w:p>
         <w:p/>
         <w:p/>
@@ -2386,83 +2867,11 @@
           <w:pPr>
             <w:pStyle w:val="N1-P2"/>
           </w:pPr>
-          <w:r>
-            <w:lastRenderedPageBreak/>
+          <w:bookmarkStart w:id="77" w:name="_Toc119785613"/>
+          <w:r>
             <w:t>3 atributos menos importantes</w:t>
           </w:r>
-        </w:p>
-        <w:p>
-          <w:pPr>
-            <w:pStyle w:val="P1-P2"/>
-          </w:pPr>
-          <w:r>
-            <w:t xml:space="preserve">Como se ilustra en las gráficas mostradas anteriormente, también pudimos notar que </w:t>
-          </w:r>
-          <w:proofErr w:type="spellStart"/>
-          <w:r>
-            <w:t>opciones_vegetarianas</w:t>
-          </w:r>
-          <w:proofErr w:type="spellEnd"/>
-          <w:r>
-            <w:t xml:space="preserve">, </w:t>
-          </w:r>
-          <w:proofErr w:type="spellStart"/>
-          <w:r>
-            <w:t>opciones_quesos</w:t>
-          </w:r>
-          <w:proofErr w:type="spellEnd"/>
-          <w:r>
-            <w:t xml:space="preserve">, </w:t>
-          </w:r>
-          <w:proofErr w:type="spellStart"/>
-          <w:r>
-            <w:t>con_hongos</w:t>
-          </w:r>
-          <w:proofErr w:type="spellEnd"/>
-          <w:r>
-            <w:t xml:space="preserve"> y por dar una más, malteadas, fueron ilustradas como las características menos importantes para el árbol de decisión. En la vida real podríamos opinar que si un restaurante tiene </w:t>
-          </w:r>
-          <w:proofErr w:type="spellStart"/>
-          <w:r>
-            <w:t>opciones_vegetarianas</w:t>
-          </w:r>
-          <w:proofErr w:type="spellEnd"/>
-          <w:r>
-            <w:t xml:space="preserve"> o no podría ayudarnos a decidir </w:t>
-          </w:r>
-          <w:proofErr w:type="spellStart"/>
-          <w:r>
-            <w:t>mas</w:t>
-          </w:r>
-          <w:proofErr w:type="spellEnd"/>
-          <w:r>
-            <w:t xml:space="preserve"> rápido, sin </w:t>
-          </w:r>
-          <w:proofErr w:type="gramStart"/>
-          <w:r>
-            <w:t>embargo</w:t>
-          </w:r>
-          <w:proofErr w:type="gramEnd"/>
-          <w:r>
-            <w:t xml:space="preserve"> el algoritmo de árboles de decisión considera que estas opciones agregaban “ruido” al momento de tomar una decisión, o que simplemente llevaban a caminos que fueran mucho </w:t>
-          </w:r>
-          <w:proofErr w:type="spellStart"/>
-          <w:r>
-            <w:t>mas</w:t>
-          </w:r>
-          <w:proofErr w:type="spellEnd"/>
-          <w:r>
-            <w:t xml:space="preserve"> largos para poder llegar a tomar una decisión en concreto.</w:t>
-          </w:r>
-        </w:p>
-        <w:p>
-          <w:pPr>
-            <w:pStyle w:val="N1-P2"/>
-          </w:pPr>
-          <w:r>
-            <w:t>Dificultades Encontradas</w:t>
-          </w:r>
-          <w:bookmarkEnd w:id="65"/>
+          <w:bookmarkEnd w:id="77"/>
         </w:p>
         <w:p>
           <w:pPr>
@@ -2470,6 +2879,60 @@
             <w:jc w:val="both"/>
           </w:pPr>
           <w:r>
+            <w:lastRenderedPageBreak/>
+            <w:t xml:space="preserve">Como se ilustra en las gráficas mostradas anteriormente, también pudimos notar que opciones_vegetarianas, </w:t>
+          </w:r>
+          <w:proofErr w:type="spellStart"/>
+          <w:r>
+            <w:t>opciones_quesos</w:t>
+          </w:r>
+          <w:proofErr w:type="spellEnd"/>
+          <w:r>
+            <w:t xml:space="preserve">, </w:t>
+          </w:r>
+          <w:proofErr w:type="spellStart"/>
+          <w:r>
+            <w:t>con_hongos</w:t>
+          </w:r>
+          <w:proofErr w:type="spellEnd"/>
+          <w:r>
+            <w:t xml:space="preserve"> y por dar una más, malteadas, fueron ilustradas como las características menos importantes para el árbol de decisión. En la vida real podríamos opinar que si un restaurante tiene opciones_vegetarianas o no podría ayudarnos a decidir </w:t>
+          </w:r>
+          <w:r>
+            <w:t>más</w:t>
+          </w:r>
+          <w:r>
+            <w:t xml:space="preserve"> rápido, sin </w:t>
+          </w:r>
+          <w:r>
+            <w:t>embargo,</w:t>
+          </w:r>
+          <w:r>
+            <w:t xml:space="preserve"> el algoritmo de árboles de decisión considera que estas opciones agregaban “ruido” al momento de tomar una decisión, o que simplemente llevaban a caminos que fueran mucho </w:t>
+          </w:r>
+          <w:r>
+            <w:t>más</w:t>
+          </w:r>
+          <w:r>
+            <w:t xml:space="preserve"> largos para poder llegar a tomar una decisión en concreto.</w:t>
+          </w:r>
+        </w:p>
+        <w:p>
+          <w:pPr>
+            <w:pStyle w:val="N1-P2"/>
+          </w:pPr>
+          <w:bookmarkStart w:id="78" w:name="_Toc119785614"/>
+          <w:r>
+            <w:t>Dificultades Encontradas</w:t>
+          </w:r>
+          <w:bookmarkEnd w:id="78"/>
+        </w:p>
+        <w:p>
+          <w:pPr>
+            <w:pStyle w:val="P1-P2"/>
+            <w:jc w:val="both"/>
+          </w:pPr>
+          <w:r>
             <w:t xml:space="preserve">Al inicio fue confuso la realización de esta tarea, ya que estábamos validando datos donde no era. Por otro </w:t>
           </w:r>
           <w:r>
@@ -2485,22 +2948,144 @@
             <w:t xml:space="preserve"> ser calculadas en el 3er script.</w:t>
           </w:r>
           <w:r>
-            <w:t xml:space="preserve"> Otra dificultad que en una parte de la documentación de scikit-learn una de las funciones para calcular las métricas estaba obsoletas y esto generaba resultados extraños. También para validar con modelos con dataset muy grandes salía un error de la división 0 ya que los valores eran continuos o infinitos por lo tanto se agregó un argumento mas que lo recomiendo </w:t>
+            <w:t xml:space="preserve"> Otra dificultad que en una parte de la documentación de scikit-learn una de las funciones para calcular las métricas estaba obsoletas y esto generaba resultados extraños. También para validar con modelos con dataset muy grandes salía un error de la división 0 ya que los valores eran continuos o infinitos por lo tanto se agregó un argumento mas que lo recomiendo scikit-learn denominado </w:t>
+          </w:r>
+          <w:r>
+            <w:t>“</w:t>
+          </w:r>
+          <w:r>
+            <w:t>zero division”.</w:t>
+          </w:r>
+        </w:p>
+        <w:p>
+          <w:pPr>
+            <w:pStyle w:val="N1-P2"/>
+          </w:pPr>
+          <w:bookmarkStart w:id="79" w:name="_Toc119785615"/>
+          <w:r>
+            <w:t>Análisis del efecto de la profundidad del árbol</w:t>
+          </w:r>
+          <w:bookmarkEnd w:id="79"/>
+        </w:p>
+        <w:p>
+          <w:pPr>
+            <w:pStyle w:val="P1-P2"/>
+            <w:jc w:val="both"/>
+          </w:pPr>
+          <w:r>
+            <w:t>Pudimos notar mientras analizábamos las estadísticas de los resultados que los árboles en los que no se limitaba tanto la profundidad había una mejor precisión en el entrenamiento, por otra parte, nuestros valores encontrados en la precisión de la validación fueron casi similares para todos los casos, y podemos determinar que un árbol que no tenga límite de profundidad y uno que tenga muy poca profundidad, no puede llegar a ser la mejor opción para este tipo de árboles. Así mismo</w:t>
+          </w:r>
+          <w:r>
+            <w:t xml:space="preserve">, muchos atributos solían tomar los mismos valores, algunas </w:t>
+          </w:r>
+          <w:r>
+            <w:lastRenderedPageBreak/>
+            <w:t xml:space="preserve">features no se terminaban tomando en cuenta debido a sus limitaciones, y en general los atributos o características que se determinaban como importantes eran bastante distintas a otra gran mayoría cuando no se limitaba tanto la profundidad, por lo tanto, pudimos concluir </w:t>
+          </w:r>
+          <w:proofErr w:type="gramStart"/>
+          <w:r>
+            <w:t>que</w:t>
+          </w:r>
+          <w:proofErr w:type="gramEnd"/>
+          <w:r>
+            <w:t xml:space="preserve"> en cierta parte al limitar mucho la profundidad de un árbol, puede llegar a tener mas ruido en cuanto a sus atributos y las decisiones que tomara.</w:t>
+          </w:r>
+        </w:p>
+        <w:p>
+          <w:pPr>
+            <w:pStyle w:val="N1-P2"/>
+          </w:pPr>
+          <w:bookmarkStart w:id="80" w:name="_Toc119785616"/>
+          <w:r>
+            <w:t>Análisis del efecto del tamaño del dataset</w:t>
+          </w:r>
+          <w:bookmarkEnd w:id="80"/>
+        </w:p>
+        <w:p>
+          <w:pPr>
+            <w:pStyle w:val="P1-P2"/>
+            <w:jc w:val="both"/>
+          </w:pPr>
+          <w:r>
+            <w:t xml:space="preserve">Se nos fue proporcionado 4 datasets y un dataset de validación, los 4 datasets eran de diferente tamaño es decir que eran cantidades distintas de datos. Analizando el caso de overfiting el dataset que podría hacer que el modelo no fuera capaz de aprender cosas nuevas fue el dataset pequeño, ya que para que obtener resultados mas cercanos a la “realidad” se necesita de una cantidad de datos razonable, es decir que </w:t>
+          </w:r>
+          <w:r>
+            <w:t>haya</w:t>
+          </w:r>
+          <w:r>
+            <w:t xml:space="preserve"> muchos datos. </w:t>
+          </w:r>
+          <w:r>
+            <w:t>Otro factor para considerar</w:t>
+          </w:r>
+          <w:r>
+            <w:t xml:space="preserve"> es el </w:t>
+          </w:r>
+          <w:r>
+            <w:t>sobre entrenamiento</w:t>
+          </w:r>
+          <w:r>
+            <w:t xml:space="preserve"> del modelo, esto tiene altas probabilidades de caer en overfitting, ya que de tanto entrenamiento y al momento de querer validar solo será capaz de reconocer aquellos datos </w:t>
+          </w:r>
+          <w:r>
+            <w:t xml:space="preserve">que sean idénticos a los dataset entrenado. Es por eso </w:t>
+          </w:r>
+          <w:proofErr w:type="gramStart"/>
+          <w:r>
+            <w:t>que</w:t>
+          </w:r>
+          <w:proofErr w:type="gramEnd"/>
+          <w:r>
+            <w:t xml:space="preserve"> se debe de tener un equilibrio de aprendizaje o entrenamiento para los modelos. De manera general entre mas datos se tengan mejor es, entre menos datos, mas probabilidad de overfitting. En este caso el dataset que menos probabilidad de overfitting tuvo es el </w:t>
+          </w:r>
+          <w:r>
+            <w:t>“v</w:t>
+          </w:r>
+          <w:r>
+            <w:t>ery-large”.</w:t>
+          </w:r>
+          <w:r>
+            <w:t xml:space="preserve"> </w:t>
+          </w:r>
+        </w:p>
+        <w:p>
+          <w:pPr>
+            <w:pStyle w:val="N1-P2"/>
+          </w:pPr>
+          <w:bookmarkStart w:id="81" w:name="_Toc119785617"/>
+          <w:r>
+            <w:t>Análisis del efecto del criterio utilizado</w:t>
+          </w:r>
+          <w:bookmarkEnd w:id="81"/>
+        </w:p>
+        <w:p>
+          <w:pPr>
+            <w:pStyle w:val="P1-P2"/>
+            <w:jc w:val="both"/>
+          </w:pPr>
+          <w:r>
+            <w:t xml:space="preserve">Para los arboles de decisión los criterios utilizados fueron Gini y entropy, básicamente al utilizar Gini es que los atributos deben de pertenecer a la misma clase, quiere decir que si el índice de Gini cada vez es mayor entonces hay mas homogeneidad en los resultados. Otro detalle es que los atributos son prácticamente discretos y </w:t>
+          </w:r>
+          <w:r>
+            <w:t>más</w:t>
+          </w:r>
+          <w:r>
+            <w:t xml:space="preserve"> fácil poder </w:t>
+          </w:r>
+          <w:r>
+            <w:t xml:space="preserve">tomar decisiones. Si se piensa de otra manera, Gini mide el grado de pureza entre los atributos, entre </w:t>
           </w:r>
           <w:proofErr w:type="spellStart"/>
           <w:r>
-            <w:t>scikit-learn</w:t>
+            <w:t>mas</w:t>
           </w:r>
           <w:proofErr w:type="spellEnd"/>
           <w:r>
-            <w:t xml:space="preserve"> denominado </w:t>
-          </w:r>
-          <w:r>
-            <w:t>“</w:t>
+            <w:t xml:space="preserve"> grado, menos pureza, si analizamos los resultados en el dataset </w:t>
           </w:r>
           <w:proofErr w:type="spellStart"/>
           <w:r>
-            <w:t>zero</w:t>
+            <w:t>very</w:t>
           </w:r>
           <w:proofErr w:type="spellEnd"/>
           <w:r>
@@ -2508,211 +3093,163 @@
           </w:r>
           <w:proofErr w:type="spellStart"/>
           <w:r>
-            <w:t>division</w:t>
+            <w:t>large</w:t>
           </w:r>
           <w:proofErr w:type="spellEnd"/>
           <w:r>
-            <w:t>”.</w:t>
+            <w:t xml:space="preserve"> con categoría Gini, </w:t>
+          </w:r>
+          <w:r>
+            <w:lastRenderedPageBreak/>
+            <w:t xml:space="preserve">podríamos concluir que hubo un grado bajo en el índice de Gini, es decir hubo </w:t>
+          </w:r>
+          <w:r>
+            <w:t>más</w:t>
+          </w:r>
+          <w:r>
+            <w:t xml:space="preserve"> pureza y el porcentaje de overfitting fue relativamente pequeño, por lo tanto el modelo fue muy bien entrenado y devolvió los resultados que se esperaban  Por otro lado, al utilizar entropy ya los atributos son categóricos, prácticamente no hay un orden y hay mas dificultad de poder tomar una decisión concreta, es como el inverso de Gini y una gran cantidad de datos, si analizamos los resultados al aplicar entropy con el dataset small, hay una alta probabilidad de que el entrenamiento haya sufrido overfitting y al no ser atributos </w:t>
+          </w:r>
+          <w:r>
+            <w:t>con pureza, se pueden obtener datos no favorables que hagan que el árbol de decisión no tome la correcta.</w:t>
           </w:r>
         </w:p>
         <w:p>
           <w:pPr>
             <w:pStyle w:val="N1-P2"/>
           </w:pPr>
-          <w:r>
-            <w:t>Análisis del efecto de la profundidad del árbol</w:t>
-          </w:r>
+          <w:bookmarkStart w:id="82" w:name="_Toc119785618"/>
+          <w:r>
+            <w:t>Sorpresas</w:t>
+          </w:r>
+          <w:bookmarkEnd w:id="82"/>
         </w:p>
         <w:p>
           <w:pPr>
             <w:pStyle w:val="P1-P2"/>
-          </w:pPr>
-          <w:r>
-            <w:t xml:space="preserve">Pudimos notar mientras analizábamos las estadísticas de los resultados que los árboles en los que no se limitaba tanto la profundidad había una mejor precisión en el entrenamiento, por otra parte, nuestros valores encontrados en la precisión de la validación fueron casi </w:t>
-          </w:r>
+            <w:jc w:val="both"/>
+          </w:pPr>
+          <w:r>
+            <w:t xml:space="preserve">Pudimos notar como en la selección de los atributos o features </w:t>
+          </w:r>
+          <w:r>
+            <w:t>más</w:t>
+          </w:r>
+          <w:r>
+            <w:t xml:space="preserve"> importantes, se tomaban en cuenta atributos que nosotros no nos imaginábamos, en nuestra opinión, un restaurante de comida rápida, tal y como lo dice el nombre debe de contar con una preparación rápida de la comida, y muchas veces no mirábamos este atributo reflejado entre los más importantes, si no que entre los menos/medio importantes en la mayoría de </w:t>
+          </w:r>
+          <w:r>
+            <w:t>los árboles</w:t>
+          </w:r>
+          <w:r>
+            <w:t xml:space="preserve"> comparados.</w:t>
+          </w:r>
+        </w:p>
+        <w:p>
+          <w:pPr>
+            <w:pStyle w:val="N1-P2"/>
+          </w:pPr>
+          <w:bookmarkStart w:id="83" w:name="_Toc119785619"/>
+          <w:r>
+            <w:t>Planteamiento</w:t>
+          </w:r>
+          <w:bookmarkEnd w:id="83"/>
+        </w:p>
+        <w:p>
+          <w:pPr>
+            <w:pStyle w:val="P1-P2"/>
+            <w:jc w:val="both"/>
+          </w:pPr>
+          <w:r>
+            <w:t xml:space="preserve">Estuvimos analizando varias opciones de nuevos planteamientos en lo que se podría aplicar lo aprendido, y pudimos llegar a una que nos llamaba la atención debido a la diversidad de opciones que se podrían llegar a dar. Y es un clasificador de decisiones basado en el MOBA League of Legends, que ayude a escoger a un jugador el campeón (personaje) que utilizara en su partida, que puede llegar a decidirse dados atributos como el rol a jugar, el modo de juego, si su win </w:t>
+          </w:r>
+          <w:proofErr w:type="spellStart"/>
+          <w:r>
+            <w:t>rate</w:t>
+          </w:r>
+          <w:proofErr w:type="spellEnd"/>
+          <w:r>
+            <w:t xml:space="preserve"> es </w:t>
+          </w:r>
+          <w:r>
+            <w:t>óptimo</w:t>
+          </w:r>
+          <w:r>
+            <w:t xml:space="preserve"> en la temporada actual, la línea a jugar, la orientación de runas a utilizar dados otros atributos, la composición de campeones enemigos. </w:t>
+          </w:r>
+        </w:p>
+        <w:p>
+          <w:pPr>
+            <w:pStyle w:val="P1-P2"/>
+            <w:jc w:val="both"/>
+          </w:pPr>
           <w:r>
             <w:lastRenderedPageBreak/>
-            <w:t>similares para todos los casos, y podemos determinar que un árbol que no tenga límite de profundidad y uno que tenga muy poca profundidad, no puede llegar a ser la mejor opción para este tipo de árboles. Así mismo</w:t>
-          </w:r>
-          <w:r>
-            <w:t xml:space="preserve">, muchos atributos solían tomar los mismos valores, algunas </w:t>
-          </w:r>
-          <w:proofErr w:type="spellStart"/>
-          <w:r>
-            <w:t>features</w:t>
-          </w:r>
-          <w:proofErr w:type="spellEnd"/>
-          <w:r>
-            <w:t xml:space="preserve"> no se terminaban tomando en cuenta debido a sus limitaciones, y en general los atributos o características que se determinaban como importantes eran bastante distintas a otra gran mayoría cuando no se limitaba tanto la profundidad, por lo tanto, pudimos concluir </w:t>
-          </w:r>
-          <w:proofErr w:type="gramStart"/>
-          <w:r>
-            <w:t>que</w:t>
-          </w:r>
-          <w:proofErr w:type="gramEnd"/>
-          <w:r>
-            <w:t xml:space="preserve"> en cierta parte al limitar mucho la profundidad de un árbol, puede llegar a tener mas ruido en cuanto a sus atributos y las decisiones que tomara.</w:t>
-          </w:r>
-        </w:p>
-        <w:p>
-          <w:pPr>
-            <w:pStyle w:val="N1-P2"/>
-          </w:pPr>
-          <w:r>
-            <w:t xml:space="preserve">Análisis del efecto del tamaño del </w:t>
-          </w:r>
-          <w:proofErr w:type="spellStart"/>
-          <w:r>
-            <w:t>dataset</w:t>
-          </w:r>
-          <w:proofErr w:type="spellEnd"/>
-        </w:p>
-        <w:p>
-          <w:pPr>
-            <w:pStyle w:val="N1-P2"/>
-          </w:pPr>
-          <w:r>
-            <w:t>Análisis del efecto del criterio utilizado</w:t>
-          </w:r>
-        </w:p>
-        <w:p>
-          <w:pPr>
-            <w:pStyle w:val="N1-P2"/>
-          </w:pPr>
-          <w:r>
-            <w:t>Sorpresas</w:t>
+            <w:t>También aparte de eso, existen distintos tipos de campeón dada una línea o rol, como pueden llegar a ser los tanques, duelistas, campeones a distancia, asesinos, magos, campeones con artillería, campeones que curan, campeones que otorgan escudos, campeones que potencian otros campeones, o incluso campeones que roban habilidades de otros campeones. Todos los factores mencionados anteriormente se pueden llegar a vincular desde que se escoge que rol o línea</w:t>
+          </w:r>
+          <w:r>
+            <w:t xml:space="preserve"> que</w:t>
+          </w:r>
+          <w:r>
+            <w:t xml:space="preserve"> se quiere jugar en la partida, a partir de eso las opciones se pueden llegar a ampliar aún más dada la composición que el enemigo vaya escogiendo en un momento dado (tomando en cuenta que el orden de escoger campeones usualmente es 1 campeón aliado - &gt; 2 enemigos -&gt; 2 aliados -&gt; 2 enemigos-&gt; 2 aliados -&gt; 1 enemigo o viceversa). </w:t>
           </w:r>
         </w:p>
         <w:p>
           <w:pPr>
             <w:pStyle w:val="P1-P2"/>
-          </w:pPr>
-          <w:r>
-            <w:t xml:space="preserve">Pudimos notar como en la selección de los atributos o </w:t>
-          </w:r>
-          <w:proofErr w:type="spellStart"/>
-          <w:r>
-            <w:t>features</w:t>
-          </w:r>
-          <w:proofErr w:type="spellEnd"/>
-          <w:r>
-            <w:t xml:space="preserve"> </w:t>
-          </w:r>
-          <w:proofErr w:type="spellStart"/>
-          <w:r>
-            <w:t>mas</w:t>
-          </w:r>
-          <w:proofErr w:type="spellEnd"/>
-          <w:r>
-            <w:t xml:space="preserve"> importantes, se tomaban en cuenta atributos que nosotros no nos imaginábamos, en nuestra opinión, un restaurante de comida rápida, tal y como lo dice el nombre debe de contar con una preparación rápida de la comida, y muchas veces no mirábamos este atributo reflejado entre los más importantes, si no que entre los menos/medio importantes en la mayoría de </w:t>
-          </w:r>
-          <w:proofErr w:type="spellStart"/>
-          <w:r>
-            <w:t>arboles</w:t>
-          </w:r>
-          <w:proofErr w:type="spellEnd"/>
-          <w:r>
-            <w:t xml:space="preserve"> comparados.</w:t>
-          </w:r>
-        </w:p>
-        <w:p>
-          <w:pPr>
-            <w:rPr>
-              <w:rFonts w:ascii="Times New Roman" w:hAnsi="Times New Roman"/>
-              <w:color w:val="000000" w:themeColor="text1"/>
-              <w:sz w:val="24"/>
-            </w:rPr>
-          </w:pPr>
-          <w:r>
-            <w:br w:type="page"/>
-          </w:r>
-        </w:p>
-        <w:p>
-          <w:pPr>
-            <w:pStyle w:val="N1-P2"/>
-          </w:pPr>
-          <w:bookmarkStart w:id="66" w:name="_Toc119678329"/>
-          <w:r>
-            <w:lastRenderedPageBreak/>
-            <w:t>Planteamiento</w:t>
-          </w:r>
-          <w:bookmarkEnd w:id="66"/>
+            <w:jc w:val="both"/>
+          </w:pPr>
+          <w:r>
+            <w:t>Dado que este juego cuenta con una variedad de campeones muy grandes</w:t>
+          </w:r>
+          <w:r>
+            <w:t xml:space="preserve"> (162 campeones actualmente)</w:t>
+          </w:r>
+          <w:r>
+            <w:t xml:space="preserve"> muchas veces 45 segundos (duración para escoger a un campeón en la previa de una partida) no es suficiente para poder llegar a tomar en consideración todas las opciones disponibles, y muy frecuentemente uno como jugador termina escogiendo el campeón que utiliza frecuentemente, dando como resultado una decisión que muy probable no favorezca a la partida, o a la composición del equipo con el que se jugara. </w:t>
+          </w:r>
         </w:p>
         <w:p>
           <w:pPr>
             <w:pStyle w:val="P1-P2"/>
-          </w:pPr>
-          <w:r>
-            <w:t xml:space="preserve">Estuvimos analizando varias opciones de nuevos planteamientos en lo que se podría aplicar lo aprendido, y pudimos llegar a una que nos llamaba la atención debido a la diversidad de opciones que se podrían llegar a dar. Y es un clasificador de decisiones basado en el MOBA League </w:t>
-          </w:r>
-          <w:proofErr w:type="spellStart"/>
-          <w:r>
-            <w:t>of</w:t>
-          </w:r>
-          <w:proofErr w:type="spellEnd"/>
-          <w:r>
-            <w:t xml:space="preserve"> </w:t>
-          </w:r>
-          <w:proofErr w:type="spellStart"/>
-          <w:r>
-            <w:t>Legends</w:t>
-          </w:r>
-          <w:proofErr w:type="spellEnd"/>
-          <w:r>
-            <w:t xml:space="preserve">, que ayude a escoger a un jugador el campeón (personaje) que utilizara en su partida, que puede llegar a decidirse dados atributos como el rol a jugar, el modo de juego, si su </w:t>
-          </w:r>
-          <w:proofErr w:type="spellStart"/>
-          <w:r>
-            <w:t>win</w:t>
-          </w:r>
-          <w:proofErr w:type="spellEnd"/>
-          <w:r>
-            <w:t xml:space="preserve"> </w:t>
-          </w:r>
-          <w:proofErr w:type="spellStart"/>
-          <w:r>
-            <w:t>rate</w:t>
-          </w:r>
-          <w:proofErr w:type="spellEnd"/>
-          <w:r>
-            <w:t xml:space="preserve"> es </w:t>
-          </w:r>
-          <w:proofErr w:type="spellStart"/>
-          <w:r>
-            <w:t>optimo</w:t>
-          </w:r>
-          <w:proofErr w:type="spellEnd"/>
-          <w:r>
-            <w:t xml:space="preserve"> en la temporada actual, la línea a jugar, la orientación de runas a utilizar dados otros atributos, la composición de campeones enemigos. </w:t>
-          </w:r>
+            <w:jc w:val="both"/>
+          </w:pPr>
         </w:p>
         <w:p>
           <w:pPr>
             <w:pStyle w:val="P1-P2"/>
-          </w:pPr>
-          <w:r>
-            <w:t>También aparte de eso, existen distintos tipos de campeón dada una línea o rol, como pueden llegar a ser los tanques, duelistas, campeones a distancia, asesinos, magos, campeones con artillería, campeones que curan, campeones que otorgan escudos, campeones que potencian otros campeones, o incluso campeones que roban habilidades de otros campeones. Todos los factores mencionados anteriormente se pueden llegar a vincular desde que se escoge que rol o línea</w:t>
-          </w:r>
-          <w:r>
-            <w:t xml:space="preserve"> que</w:t>
-          </w:r>
-          <w:r>
-            <w:t xml:space="preserve"> se quiere jugar en la partida, a partir de eso las opciones se pueden llegar a ampliar aún más dada la composición que el enemigo vaya escogiendo en un momento dado (tomando en cuenta que el orden de escoger campeones usualmente es 1 campeón aliado - &gt; 2 enemigos -&gt; 2 aliados -&gt; 2 enemigos-&gt; 2 aliados -&gt; 1 enemigo o viceversa). </w:t>
-          </w:r>
+            <w:jc w:val="both"/>
+          </w:pPr>
         </w:p>
         <w:p>
           <w:pPr>
             <w:pStyle w:val="P1-P2"/>
-          </w:pPr>
-          <w:r>
-            <w:t>Dado que este juego cuenta con una variedad de campeones muy grandes</w:t>
-          </w:r>
-          <w:r>
-            <w:t xml:space="preserve"> (162 campeones actualmente)</w:t>
-          </w:r>
-          <w:r>
-            <w:t xml:space="preserve"> muchas veces 45 segundos (duración para escoger a un campeón en la previa de una partida) no es suficiente para poder llegar a tomar en consideración todas las opciones disponibles, y muy frecuentemente uno como jugador termina escogiendo el campeón que utiliza frecuentemente, dando como resultado una decisión que muy probable no favorezca a la partida, o a la composición del equipo con el que se jugara. </w:t>
-          </w:r>
+            <w:jc w:val="both"/>
+          </w:pPr>
+        </w:p>
+        <w:p>
+          <w:pPr>
+            <w:pStyle w:val="P1-P2"/>
+            <w:jc w:val="both"/>
+          </w:pPr>
+        </w:p>
+        <w:p>
+          <w:pPr>
+            <w:pStyle w:val="P1-P2"/>
+            <w:jc w:val="both"/>
+          </w:pPr>
+        </w:p>
+        <w:p>
+          <w:pPr>
+            <w:pStyle w:val="P1-P2"/>
+            <w:jc w:val="both"/>
+          </w:pPr>
+        </w:p>
+        <w:p>
+          <w:pPr>
+            <w:pStyle w:val="P1-P2"/>
+            <w:ind w:firstLine="0"/>
+            <w:jc w:val="both"/>
+          </w:pPr>
         </w:p>
       </w:sdtContent>
     </w:sdt>
@@ -2720,12 +3257,12 @@
       <w:pPr>
         <w:pStyle w:val="N1-P2"/>
       </w:pPr>
-      <w:bookmarkStart w:id="67" w:name="_Toc119678330"/>
+      <w:bookmarkStart w:id="84" w:name="_Toc119785620"/>
       <w:r>
         <w:lastRenderedPageBreak/>
         <w:t>Conclusiones</w:t>
       </w:r>
-      <w:bookmarkEnd w:id="67"/>
+      <w:bookmarkEnd w:id="84"/>
     </w:p>
     <w:p>
       <w:pPr>
@@ -2750,15 +3287,7 @@
         <w:jc w:val="both"/>
       </w:pPr>
       <w:r>
-        <w:t xml:space="preserve">Se almacenaron los modelos entrenados en </w:t>
-      </w:r>
-      <w:proofErr w:type="gramStart"/>
-      <w:r>
-        <w:t>formato .pickle</w:t>
-      </w:r>
-      <w:proofErr w:type="gramEnd"/>
-      <w:r>
-        <w:t>, nos ayudó bastante y permitió guardar el modelo completo y con sus atributos para que estos fueran fáciles de extraer en otros scripts para calcular las métricas de dicho modelo.</w:t>
+        <w:t>Se almacenaron los modelos entrenados en formato .pickle, nos ayudó bastante y permitió guardar el modelo completo y con sus atributos para que estos fueran fáciles de extraer en otros scripts para calcular las métricas de dicho modelo.</w:t>
       </w:r>
     </w:p>
     <w:p>
@@ -5724,6 +6253,21 @@
 </file>
 
 <file path=customXml/item3.xml><?xml version="1.0" encoding="utf-8"?>
+<p:properties xmlns:p="http://schemas.microsoft.com/office/2006/metadata/properties" xmlns:xsi="http://www.w3.org/2001/XMLSchema-instance" xmlns:pc="http://schemas.microsoft.com/office/infopath/2007/PartnerControls">
+  <documentManagement/>
+</p:properties>
+</file>
+
+<file path=customXml/item4.xml><?xml version="1.0" encoding="utf-8"?>
+<?mso-contentType ?>
+<FormTemplates xmlns="http://schemas.microsoft.com/sharepoint/v3/contenttype/forms">
+  <Display>DocumentLibraryForm</Display>
+  <Edit>DocumentLibraryForm</Edit>
+  <New>DocumentLibraryForm</New>
+</FormTemplates>
+</file>
+
+<file path=customXml/item5.xml><?xml version="1.0" encoding="utf-8"?>
 <ct:contentTypeSchema xmlns:ct="http://schemas.microsoft.com/office/2006/metadata/contentType" xmlns:ma="http://schemas.microsoft.com/office/2006/metadata/properties/metaAttributes" ct:_="" ma:_="" ma:contentTypeName="Document" ma:contentTypeID="0x010100E91736991EE3A744B37050FED7C6B4DB" ma:contentTypeVersion="14" ma:contentTypeDescription="Create a new document." ma:contentTypeScope="" ma:versionID="fd3fecf6c8e51eeb896d95211d27da76">
   <xsd:schema xmlns:xsd="http://www.w3.org/2001/XMLSchema" xmlns:xs="http://www.w3.org/2001/XMLSchema" xmlns:p="http://schemas.microsoft.com/office/2006/metadata/properties" xmlns:ns3="c51055f8-6c4c-410f-8b8d-474609e9cbf7" xmlns:ns4="cabdd3af-4f9d-472a-9f5d-66ed436d1cce" targetNamespace="http://schemas.microsoft.com/office/2006/metadata/properties" ma:root="true" ma:fieldsID="ca27aff1e0caf3cbb917387c786f5789" ns3:_="" ns4:_="">
     <xsd:import namespace="c51055f8-6c4c-410f-8b8d-474609e9cbf7"/>
@@ -5952,21 +6496,6 @@
 </ct:contentTypeSchema>
 </file>
 
-<file path=customXml/item4.xml><?xml version="1.0" encoding="utf-8"?>
-<?mso-contentType ?>
-<FormTemplates xmlns="http://schemas.microsoft.com/sharepoint/v3/contenttype/forms">
-  <Display>DocumentLibraryForm</Display>
-  <Edit>DocumentLibraryForm</Edit>
-  <New>DocumentLibraryForm</New>
-</FormTemplates>
-</file>
-
-<file path=customXml/item5.xml><?xml version="1.0" encoding="utf-8"?>
-<p:properties xmlns:p="http://schemas.microsoft.com/office/2006/metadata/properties" xmlns:xsi="http://www.w3.org/2001/XMLSchema-instance" xmlns:pc="http://schemas.microsoft.com/office/infopath/2007/PartnerControls">
-  <documentManagement/>
-</p:properties>
-</file>
-
 <file path=customXml/itemProps1.xml><?xml version="1.0" encoding="utf-8"?>
 <ds:datastoreItem xmlns:ds="http://schemas.openxmlformats.org/officeDocument/2006/customXml" ds:itemID="{55AF091B-3C7A-41E3-B477-F2FDAA23CFDA}">
   <ds:schemaRefs>
@@ -5984,6 +6513,23 @@
 </file>
 
 <file path=customXml/itemProps3.xml><?xml version="1.0" encoding="utf-8"?>
+<ds:datastoreItem xmlns:ds="http://schemas.openxmlformats.org/officeDocument/2006/customXml" ds:itemID="{DCB71EDF-CC9D-4F05-B9B8-A8D15F81513F}">
+  <ds:schemaRefs>
+    <ds:schemaRef ds:uri="http://schemas.microsoft.com/office/2006/metadata/properties"/>
+    <ds:schemaRef ds:uri="http://schemas.microsoft.com/office/infopath/2007/PartnerControls"/>
+  </ds:schemaRefs>
+</ds:datastoreItem>
+</file>
+
+<file path=customXml/itemProps4.xml><?xml version="1.0" encoding="utf-8"?>
+<ds:datastoreItem xmlns:ds="http://schemas.openxmlformats.org/officeDocument/2006/customXml" ds:itemID="{389F5678-1A72-4D10-A954-19F859944ABF}">
+  <ds:schemaRefs>
+    <ds:schemaRef ds:uri="http://schemas.microsoft.com/sharepoint/v3/contenttype/forms"/>
+  </ds:schemaRefs>
+</ds:datastoreItem>
+</file>
+
+<file path=customXml/itemProps5.xml><?xml version="1.0" encoding="utf-8"?>
 <ds:datastoreItem xmlns:ds="http://schemas.openxmlformats.org/officeDocument/2006/customXml" ds:itemID="{2BE484FF-FFD1-4B39-92FA-86ED960BC7FA}">
   <ds:schemaRefs>
     <ds:schemaRef ds:uri="http://schemas.microsoft.com/office/2006/metadata/contentType"/>
@@ -6000,21 +6546,4 @@
     <ds:schemaRef ds:uri="http://schemas.microsoft.com/internal/obd"/>
   </ds:schemaRefs>
 </ds:datastoreItem>
-</file>
-
-<file path=customXml/itemProps4.xml><?xml version="1.0" encoding="utf-8"?>
-<ds:datastoreItem xmlns:ds="http://schemas.openxmlformats.org/officeDocument/2006/customXml" ds:itemID="{389F5678-1A72-4D10-A954-19F859944ABF}">
-  <ds:schemaRefs>
-    <ds:schemaRef ds:uri="http://schemas.microsoft.com/sharepoint/v3/contenttype/forms"/>
-  </ds:schemaRefs>
-</ds:datastoreItem>
-</file>
-
-<file path=customXml/itemProps5.xml><?xml version="1.0" encoding="utf-8"?>
-<ds:datastoreItem xmlns:ds="http://schemas.openxmlformats.org/officeDocument/2006/customXml" ds:itemID="{DCB71EDF-CC9D-4F05-B9B8-A8D15F81513F}">
-  <ds:schemaRefs>
-    <ds:schemaRef ds:uri="http://schemas.microsoft.com/office/2006/metadata/properties"/>
-    <ds:schemaRef ds:uri="http://schemas.microsoft.com/office/infopath/2007/PartnerControls"/>
-  </ds:schemaRefs>
-</ds:datastoreItem>
 </file>
</xml_diff>